<commit_message>
Remove outdated design document and enhance normalization explanation in hospital system assignment
</commit_message>
<xml_diff>
--- a/Tugas/230411100035_NurFathurRachman.docx
+++ b/Tugas/230411100035_NurFathurRachman.docx
@@ -233,32 +233,16 @@
           <w:sz w:val="24"/>
           <w:szCs w:val="24"/>
         </w:rPr>
-        <w:t xml:space="preserve"> data</w:t>
-      </w:r>
-      <w:r>
-        <w:rPr>
-          <w:rFonts w:asciiTheme="majorHAnsi" w:hAnsiTheme="majorHAnsi" w:cstheme="majorHAnsi"/>
-          <w:sz w:val="24"/>
-          <w:szCs w:val="24"/>
-        </w:rPr>
-        <w:t xml:space="preserve"> ,</w:t>
-      </w:r>
-      <w:proofErr w:type="spellStart"/>
-      <w:r>
-        <w:rPr>
-          <w:rFonts w:asciiTheme="majorHAnsi" w:hAnsiTheme="majorHAnsi" w:cstheme="majorHAnsi"/>
-          <w:sz w:val="24"/>
-          <w:szCs w:val="24"/>
-        </w:rPr>
-        <w:t>M</w:t>
-      </w:r>
-      <w:r>
-        <w:rPr>
-          <w:rFonts w:asciiTheme="majorHAnsi" w:hAnsiTheme="majorHAnsi" w:cstheme="majorHAnsi"/>
-          <w:sz w:val="24"/>
-          <w:szCs w:val="24"/>
-        </w:rPr>
-        <w:t>emungkinkan</w:t>
+        <w:t xml:space="preserve"> data ,</w:t>
+      </w:r>
+      <w:proofErr w:type="spellStart"/>
+      <w:r>
+        <w:rPr>
+          <w:rFonts w:asciiTheme="majorHAnsi" w:hAnsiTheme="majorHAnsi" w:cstheme="majorHAnsi"/>
+          <w:sz w:val="24"/>
+          <w:szCs w:val="24"/>
+        </w:rPr>
+        <w:t>Memungkinkan</w:t>
       </w:r>
       <w:proofErr w:type="spellEnd"/>
       <w:r>
@@ -528,15 +512,7 @@
           <w:sz w:val="24"/>
           <w:szCs w:val="24"/>
         </w:rPr>
-        <w:t xml:space="preserve"> database dan</w:t>
-      </w:r>
-      <w:r>
-        <w:rPr>
-          <w:rFonts w:asciiTheme="majorHAnsi" w:hAnsiTheme="majorHAnsi" w:cstheme="majorHAnsi"/>
-          <w:sz w:val="24"/>
-          <w:szCs w:val="24"/>
-        </w:rPr>
-        <w:t xml:space="preserve"> </w:t>
+        <w:t xml:space="preserve"> database dan </w:t>
       </w:r>
       <w:proofErr w:type="spellStart"/>
       <w:proofErr w:type="gramStart"/>
@@ -1076,23 +1052,7 @@
           <w:sz w:val="24"/>
           <w:szCs w:val="24"/>
         </w:rPr>
-        <w:t xml:space="preserve"> </w:t>
-      </w:r>
-      <w:r>
-        <w:rPr>
-          <w:rFonts w:asciiTheme="majorHAnsi" w:hAnsiTheme="majorHAnsi" w:cstheme="majorHAnsi"/>
-          <w:sz w:val="24"/>
-          <w:szCs w:val="24"/>
-        </w:rPr>
-        <w:t>backup</w:t>
-      </w:r>
-      <w:r>
-        <w:rPr>
-          <w:rFonts w:asciiTheme="majorHAnsi" w:hAnsiTheme="majorHAnsi" w:cstheme="majorHAnsi"/>
-          <w:sz w:val="24"/>
-          <w:szCs w:val="24"/>
-        </w:rPr>
-        <w:t>.</w:t>
+        <w:t xml:space="preserve"> backup.</w:t>
       </w:r>
     </w:p>
     <w:p>
@@ -1160,15 +1120,7 @@
           <w:sz w:val="24"/>
           <w:szCs w:val="24"/>
         </w:rPr>
-        <w:t xml:space="preserve"> Banyak Indexing</w:t>
-      </w:r>
-      <w:r>
-        <w:rPr>
-          <w:rFonts w:asciiTheme="majorHAnsi" w:hAnsiTheme="majorHAnsi" w:cstheme="majorHAnsi"/>
-          <w:sz w:val="24"/>
-          <w:szCs w:val="24"/>
-        </w:rPr>
-        <w:t xml:space="preserve"> </w:t>
+        <w:t xml:space="preserve"> Banyak Indexing </w:t>
       </w:r>
       <w:proofErr w:type="spellStart"/>
       <w:r>
@@ -1448,15 +1400,7 @@
           <w:sz w:val="24"/>
           <w:szCs w:val="24"/>
         </w:rPr>
-        <w:t>.</w:t>
-      </w:r>
-      <w:r>
-        <w:rPr>
-          <w:rFonts w:asciiTheme="majorHAnsi" w:hAnsiTheme="majorHAnsi" w:cstheme="majorHAnsi"/>
-          <w:sz w:val="24"/>
-          <w:szCs w:val="24"/>
-        </w:rPr>
-        <w:t xml:space="preserve"> ?</w:t>
+        <w:t>. ?</w:t>
       </w:r>
       <w:proofErr w:type="gramEnd"/>
     </w:p>
@@ -1483,17 +1427,7 @@
           <w:sz w:val="24"/>
           <w:szCs w:val="24"/>
         </w:rPr>
-        <w:t>First Normal Form (1NF)</w:t>
-      </w:r>
-      <w:r>
-        <w:rPr>
-          <w:rFonts w:asciiTheme="majorHAnsi" w:hAnsiTheme="majorHAnsi" w:cstheme="majorHAnsi"/>
-          <w:b/>
-          <w:bCs/>
-          <w:sz w:val="24"/>
-          <w:szCs w:val="24"/>
-        </w:rPr>
-        <w:t>:</w:t>
+        <w:t>First Normal Form (1NF):</w:t>
       </w:r>
     </w:p>
     <w:p>
@@ -2944,18 +2878,7 @@
           <w:lang w:eastAsia="en-ID"/>
           <w14:ligatures w14:val="none"/>
         </w:rPr>
-        <w:t>ID_PELANGGAN</w:t>
-      </w:r>
-      <w:r>
-        <w:rPr>
-          <w:rFonts w:asciiTheme="majorHAnsi" w:eastAsia="Times New Roman" w:hAnsiTheme="majorHAnsi" w:cstheme="majorHAnsi"/>
-          <w:kern w:val="0"/>
-          <w:sz w:val="24"/>
-          <w:szCs w:val="24"/>
-          <w:lang w:eastAsia="en-ID"/>
-          <w14:ligatures w14:val="none"/>
-        </w:rPr>
-        <w:t xml:space="preserve"> </w:t>
+        <w:t xml:space="preserve">ID_PELANGGAN </w:t>
       </w:r>
       <w:r>
         <w:rPr>
@@ -3378,18 +3301,7 @@
           <w:lang w:eastAsia="en-ID"/>
           <w14:ligatures w14:val="none"/>
         </w:rPr>
-        <w:t>ID_PELANGGAN</w:t>
-      </w:r>
-      <w:r>
-        <w:rPr>
-          <w:rFonts w:asciiTheme="majorHAnsi" w:eastAsia="Times New Roman" w:hAnsiTheme="majorHAnsi" w:cstheme="majorHAnsi"/>
-          <w:kern w:val="0"/>
-          <w:sz w:val="24"/>
-          <w:szCs w:val="24"/>
-          <w:lang w:eastAsia="en-ID"/>
-          <w14:ligatures w14:val="none"/>
-        </w:rPr>
-        <w:t>)</w:t>
+        <w:t>ID_PELANGGAN)</w:t>
       </w:r>
     </w:p>
     <w:p>
@@ -3516,9 +3428,13 @@
           <w:lang w:eastAsia="en-ID"/>
           <w14:ligatures w14:val="none"/>
         </w:rPr>
-        <w:t>   ID_PELANGGAN</w:t>
-      </w:r>
-      <w:r>
+        <w:t>   ID_PELANGGAN INT PRIMARY KEY AUTO_INCREMENT,</w:t>
+      </w:r>
+    </w:p>
+    <w:p>
+      <w:pPr>
+        <w:pStyle w:val="ListParagraph"/>
+        <w:ind w:left="360"/>
         <w:rPr>
           <w:rFonts w:asciiTheme="majorHAnsi" w:eastAsia="Times New Roman" w:hAnsiTheme="majorHAnsi" w:cstheme="majorHAnsi"/>
           <w:kern w:val="0"/>
@@ -3527,8 +3443,7 @@
           <w:lang w:eastAsia="en-ID"/>
           <w14:ligatures w14:val="none"/>
         </w:rPr>
-        <w:t xml:space="preserve"> </w:t>
-      </w:r>
+      </w:pPr>
       <w:r>
         <w:rPr>
           <w:rFonts w:asciiTheme="majorHAnsi" w:eastAsia="Times New Roman" w:hAnsiTheme="majorHAnsi" w:cstheme="majorHAnsi"/>
@@ -3538,7 +3453,31 @@
           <w:lang w:eastAsia="en-ID"/>
           <w14:ligatures w14:val="none"/>
         </w:rPr>
-        <w:t>INT PRIMARY KEY AUTO_INCREMENT,</w:t>
+        <w:t xml:space="preserve">    NAME </w:t>
+      </w:r>
+      <w:proofErr w:type="gramStart"/>
+      <w:r>
+        <w:rPr>
+          <w:rFonts w:asciiTheme="majorHAnsi" w:eastAsia="Times New Roman" w:hAnsiTheme="majorHAnsi" w:cstheme="majorHAnsi"/>
+          <w:kern w:val="0"/>
+          <w:sz w:val="24"/>
+          <w:szCs w:val="24"/>
+          <w:lang w:eastAsia="en-ID"/>
+          <w14:ligatures w14:val="none"/>
+        </w:rPr>
+        <w:t>VARCHAR(</w:t>
+      </w:r>
+      <w:proofErr w:type="gramEnd"/>
+      <w:r>
+        <w:rPr>
+          <w:rFonts w:asciiTheme="majorHAnsi" w:eastAsia="Times New Roman" w:hAnsiTheme="majorHAnsi" w:cstheme="majorHAnsi"/>
+          <w:kern w:val="0"/>
+          <w:sz w:val="24"/>
+          <w:szCs w:val="24"/>
+          <w:lang w:eastAsia="en-ID"/>
+          <w14:ligatures w14:val="none"/>
+        </w:rPr>
+        <w:t>50) NOT NULL</w:t>
       </w:r>
     </w:p>
     <w:p>
@@ -3563,78 +3502,7 @@
           <w:lang w:eastAsia="en-ID"/>
           <w14:ligatures w14:val="none"/>
         </w:rPr>
-        <w:t xml:space="preserve">    NAME </w:t>
-      </w:r>
-      <w:proofErr w:type="gramStart"/>
-      <w:r>
-        <w:rPr>
-          <w:rFonts w:asciiTheme="majorHAnsi" w:eastAsia="Times New Roman" w:hAnsiTheme="majorHAnsi" w:cstheme="majorHAnsi"/>
-          <w:kern w:val="0"/>
-          <w:sz w:val="24"/>
-          <w:szCs w:val="24"/>
-          <w:lang w:eastAsia="en-ID"/>
-          <w14:ligatures w14:val="none"/>
-        </w:rPr>
-        <w:t>VARCHAR(</w:t>
-      </w:r>
-      <w:proofErr w:type="gramEnd"/>
-      <w:r>
-        <w:rPr>
-          <w:rFonts w:asciiTheme="majorHAnsi" w:eastAsia="Times New Roman" w:hAnsiTheme="majorHAnsi" w:cstheme="majorHAnsi"/>
-          <w:kern w:val="0"/>
-          <w:sz w:val="24"/>
-          <w:szCs w:val="24"/>
-          <w:lang w:eastAsia="en-ID"/>
-          <w14:ligatures w14:val="none"/>
-        </w:rPr>
-        <w:t>50) NOT NULL</w:t>
-      </w:r>
-    </w:p>
-    <w:p>
-      <w:pPr>
-        <w:pStyle w:val="ListParagraph"/>
-        <w:ind w:left="360"/>
-        <w:rPr>
-          <w:rFonts w:asciiTheme="majorHAnsi" w:eastAsia="Times New Roman" w:hAnsiTheme="majorHAnsi" w:cstheme="majorHAnsi"/>
-          <w:kern w:val="0"/>
-          <w:sz w:val="24"/>
-          <w:szCs w:val="24"/>
-          <w:lang w:eastAsia="en-ID"/>
-          <w14:ligatures w14:val="none"/>
-        </w:rPr>
-      </w:pPr>
-      <w:r>
-        <w:rPr>
-          <w:rFonts w:asciiTheme="majorHAnsi" w:eastAsia="Times New Roman" w:hAnsiTheme="majorHAnsi" w:cstheme="majorHAnsi"/>
-          <w:kern w:val="0"/>
-          <w:sz w:val="24"/>
-          <w:szCs w:val="24"/>
-          <w:lang w:eastAsia="en-ID"/>
-          <w14:ligatures w14:val="none"/>
-        </w:rPr>
-        <w:t xml:space="preserve">    </w:t>
-      </w:r>
-      <w:r>
-        <w:rPr>
-          <w:rFonts w:asciiTheme="majorHAnsi" w:eastAsia="Times New Roman" w:hAnsiTheme="majorHAnsi" w:cstheme="majorHAnsi"/>
-          <w:kern w:val="0"/>
-          <w:sz w:val="24"/>
-          <w:szCs w:val="24"/>
-          <w:lang w:eastAsia="en-ID"/>
-          <w14:ligatures w14:val="none"/>
-        </w:rPr>
-        <w:t xml:space="preserve">NO_ </w:t>
-      </w:r>
-      <w:r>
-        <w:rPr>
-          <w:rFonts w:asciiTheme="majorHAnsi" w:eastAsia="Times New Roman" w:hAnsiTheme="majorHAnsi" w:cstheme="majorHAnsi"/>
-          <w:kern w:val="0"/>
-          <w:sz w:val="24"/>
-          <w:szCs w:val="24"/>
-          <w:lang w:eastAsia="en-ID"/>
-          <w14:ligatures w14:val="none"/>
-        </w:rPr>
-        <w:t xml:space="preserve">TELEPON </w:t>
+        <w:t xml:space="preserve">    NO_ TELEPON </w:t>
       </w:r>
       <w:proofErr w:type="gramStart"/>
       <w:r>
@@ -3758,17 +3626,7 @@
           <w:sz w:val="24"/>
           <w:szCs w:val="24"/>
         </w:rPr>
-        <w:t>Second Normal Form (2NF)</w:t>
-      </w:r>
-      <w:r>
-        <w:rPr>
-          <w:rFonts w:asciiTheme="majorHAnsi" w:hAnsiTheme="majorHAnsi" w:cstheme="majorHAnsi"/>
-          <w:b/>
-          <w:bCs/>
-          <w:sz w:val="24"/>
-          <w:szCs w:val="24"/>
-        </w:rPr>
-        <w:t>:</w:t>
+        <w:t>Second Normal Form (2NF):</w:t>
       </w:r>
     </w:p>
     <w:p>
@@ -5982,17 +5840,7 @@
           <w:sz w:val="24"/>
           <w:szCs w:val="24"/>
         </w:rPr>
-        <w:t>Third Normal Form (3NF)</w:t>
-      </w:r>
-      <w:r>
-        <w:rPr>
-          <w:rFonts w:asciiTheme="majorHAnsi" w:hAnsiTheme="majorHAnsi" w:cstheme="majorHAnsi"/>
-          <w:b/>
-          <w:bCs/>
-          <w:sz w:val="24"/>
-          <w:szCs w:val="24"/>
-        </w:rPr>
-        <w:t xml:space="preserve"> </w:t>
+        <w:t xml:space="preserve">Third Normal Form (3NF) </w:t>
       </w:r>
     </w:p>
     <w:p>
@@ -8485,21 +8333,12 @@
         <w:pStyle w:val="ListParagraph"/>
         <w:rPr>
           <w:rFonts w:asciiTheme="majorHAnsi" w:hAnsiTheme="majorHAnsi" w:cstheme="majorHAnsi"/>
-          <w:sz w:val="24"/>
-          <w:szCs w:val="24"/>
-        </w:rPr>
-      </w:pPr>
-      <w:r>
-        <w:rPr>
-          <w:rFonts w:asciiTheme="majorHAnsi" w:hAnsiTheme="majorHAnsi" w:cstheme="majorHAnsi"/>
           <w:b/>
           <w:bCs/>
           <w:sz w:val="24"/>
           <w:szCs w:val="24"/>
         </w:rPr>
-        <w:t>Tabel Mata Kuliah-</w:t>
-      </w:r>
-      <w:proofErr w:type="spellStart"/>
+      </w:pPr>
       <w:r>
         <w:rPr>
           <w:rFonts w:asciiTheme="majorHAnsi" w:hAnsiTheme="majorHAnsi" w:cstheme="majorHAnsi"/>
@@ -8508,9 +8347,10 @@
           <w:sz w:val="24"/>
           <w:szCs w:val="24"/>
         </w:rPr>
-        <w:t>Ruangan</w:t>
-      </w:r>
-      <w:proofErr w:type="spellEnd"/>
+        <w:t>Tabel Mata Kuliah-</w:t>
+      </w:r>
+      <w:proofErr w:type="spellStart"/>
+      <w:proofErr w:type="gramStart"/>
       <w:r>
         <w:rPr>
           <w:rFonts w:asciiTheme="majorHAnsi" w:hAnsiTheme="majorHAnsi" w:cstheme="majorHAnsi"/>
@@ -8519,262 +8359,2289 @@
           <w:sz w:val="24"/>
           <w:szCs w:val="24"/>
         </w:rPr>
+        <w:t>Ruangan</w:t>
+      </w:r>
+      <w:proofErr w:type="spellEnd"/>
+      <w:r>
+        <w:rPr>
+          <w:rFonts w:asciiTheme="majorHAnsi" w:hAnsiTheme="majorHAnsi" w:cstheme="majorHAnsi"/>
+          <w:b/>
+          <w:bCs/>
+          <w:sz w:val="24"/>
+          <w:szCs w:val="24"/>
+        </w:rPr>
+        <w:t xml:space="preserve"> </w:t>
+      </w:r>
+      <w:r>
+        <w:rPr>
+          <w:rFonts w:asciiTheme="majorHAnsi" w:hAnsiTheme="majorHAnsi" w:cstheme="majorHAnsi"/>
+          <w:b/>
+          <w:bCs/>
+          <w:sz w:val="24"/>
+          <w:szCs w:val="24"/>
+        </w:rPr>
         <w:t>:</w:t>
       </w:r>
+      <w:proofErr w:type="gramEnd"/>
+      <w:r>
+        <w:rPr>
+          <w:rFonts w:asciiTheme="majorHAnsi" w:hAnsiTheme="majorHAnsi" w:cstheme="majorHAnsi"/>
+          <w:b/>
+          <w:bCs/>
+          <w:sz w:val="24"/>
+          <w:szCs w:val="24"/>
+        </w:rPr>
+        <w:t xml:space="preserve"> </w:t>
+      </w:r>
     </w:p>
-    <w:tbl>
-      <w:tblPr>
-        <w:tblW w:w="0" w:type="auto"/>
-        <w:tblCellSpacing w:w="15" w:type="dxa"/>
-        <w:tblCellMar>
-          <w:top w:w="15" w:type="dxa"/>
-          <w:left w:w="15" w:type="dxa"/>
-          <w:bottom w:w="15" w:type="dxa"/>
-          <w:right w:w="15" w:type="dxa"/>
-        </w:tblCellMar>
-        <w:tblLook w:val="04A0" w:firstRow="1" w:lastRow="0" w:firstColumn="1" w:lastColumn="0" w:noHBand="0" w:noVBand="1"/>
-      </w:tblPr>
-      <w:tblGrid>
-        <w:gridCol w:w="2003"/>
-        <w:gridCol w:w="1632"/>
-      </w:tblGrid>
-      <w:tr>
-        <w:trPr>
-          <w:tblHeader/>
-          <w:tblCellSpacing w:w="15" w:type="dxa"/>
-        </w:trPr>
-        <w:tc>
-          <w:tcPr>
-            <w:tcW w:w="0" w:type="auto"/>
-            <w:vAlign w:val="center"/>
-            <w:hideMark/>
-          </w:tcPr>
-          <w:p>
-            <w:pPr>
-              <w:pStyle w:val="ListParagraph"/>
-              <w:rPr>
-                <w:rFonts w:asciiTheme="majorHAnsi" w:hAnsiTheme="majorHAnsi" w:cstheme="majorHAnsi"/>
-                <w:b/>
-                <w:bCs/>
-                <w:sz w:val="24"/>
-                <w:szCs w:val="24"/>
-              </w:rPr>
-            </w:pPr>
-            <w:proofErr w:type="spellStart"/>
-            <w:r>
-              <w:rPr>
-                <w:rFonts w:asciiTheme="majorHAnsi" w:hAnsiTheme="majorHAnsi" w:cstheme="majorHAnsi"/>
-                <w:b/>
-                <w:bCs/>
-                <w:sz w:val="24"/>
-                <w:szCs w:val="24"/>
-              </w:rPr>
-              <w:t>Mata_Kuliah</w:t>
-            </w:r>
-            <w:proofErr w:type="spellEnd"/>
-          </w:p>
-        </w:tc>
-        <w:tc>
-          <w:tcPr>
-            <w:tcW w:w="0" w:type="auto"/>
-            <w:vAlign w:val="center"/>
-            <w:hideMark/>
-          </w:tcPr>
-          <w:p>
-            <w:pPr>
-              <w:pStyle w:val="ListParagraph"/>
-              <w:rPr>
-                <w:rFonts w:asciiTheme="majorHAnsi" w:hAnsiTheme="majorHAnsi" w:cstheme="majorHAnsi"/>
-                <w:b/>
-                <w:bCs/>
-                <w:sz w:val="24"/>
-                <w:szCs w:val="24"/>
-              </w:rPr>
-            </w:pPr>
-            <w:proofErr w:type="spellStart"/>
-            <w:r>
-              <w:rPr>
-                <w:rFonts w:asciiTheme="majorHAnsi" w:hAnsiTheme="majorHAnsi" w:cstheme="majorHAnsi"/>
-                <w:b/>
-                <w:bCs/>
-                <w:sz w:val="24"/>
-                <w:szCs w:val="24"/>
-              </w:rPr>
-              <w:t>Ruangan</w:t>
-            </w:r>
-            <w:proofErr w:type="spellEnd"/>
-          </w:p>
-        </w:tc>
-      </w:tr>
-      <w:tr>
-        <w:trPr>
-          <w:tblCellSpacing w:w="15" w:type="dxa"/>
-        </w:trPr>
-        <w:tc>
-          <w:tcPr>
-            <w:tcW w:w="0" w:type="auto"/>
-            <w:vAlign w:val="center"/>
-            <w:hideMark/>
-          </w:tcPr>
-          <w:p>
-            <w:pPr>
-              <w:pStyle w:val="ListParagraph"/>
-              <w:rPr>
-                <w:rFonts w:asciiTheme="majorHAnsi" w:hAnsiTheme="majorHAnsi" w:cstheme="majorHAnsi"/>
-                <w:sz w:val="24"/>
-                <w:szCs w:val="24"/>
-              </w:rPr>
-            </w:pPr>
-            <w:r>
-              <w:rPr>
-                <w:rFonts w:asciiTheme="majorHAnsi" w:hAnsiTheme="majorHAnsi" w:cstheme="majorHAnsi"/>
-                <w:sz w:val="24"/>
-                <w:szCs w:val="24"/>
-              </w:rPr>
-              <w:t>Basis Data</w:t>
-            </w:r>
-          </w:p>
-        </w:tc>
-        <w:tc>
-          <w:tcPr>
-            <w:tcW w:w="0" w:type="auto"/>
-            <w:vAlign w:val="center"/>
-            <w:hideMark/>
-          </w:tcPr>
-          <w:p>
-            <w:pPr>
-              <w:pStyle w:val="ListParagraph"/>
-              <w:rPr>
-                <w:rFonts w:asciiTheme="majorHAnsi" w:hAnsiTheme="majorHAnsi" w:cstheme="majorHAnsi"/>
-                <w:sz w:val="24"/>
-                <w:szCs w:val="24"/>
-              </w:rPr>
-            </w:pPr>
-            <w:r>
-              <w:rPr>
-                <w:rFonts w:asciiTheme="majorHAnsi" w:hAnsiTheme="majorHAnsi" w:cstheme="majorHAnsi"/>
-                <w:sz w:val="24"/>
-                <w:szCs w:val="24"/>
-              </w:rPr>
-              <w:t>A101</w:t>
-            </w:r>
-          </w:p>
-        </w:tc>
-      </w:tr>
-      <w:tr>
-        <w:trPr>
-          <w:tblCellSpacing w:w="15" w:type="dxa"/>
-        </w:trPr>
-        <w:tc>
-          <w:tcPr>
-            <w:tcW w:w="0" w:type="auto"/>
-            <w:vAlign w:val="center"/>
-            <w:hideMark/>
-          </w:tcPr>
-          <w:p>
-            <w:pPr>
-              <w:pStyle w:val="ListParagraph"/>
-              <w:rPr>
-                <w:rFonts w:asciiTheme="majorHAnsi" w:hAnsiTheme="majorHAnsi" w:cstheme="majorHAnsi"/>
-                <w:sz w:val="24"/>
-                <w:szCs w:val="24"/>
-              </w:rPr>
-            </w:pPr>
-            <w:proofErr w:type="spellStart"/>
-            <w:r>
-              <w:rPr>
-                <w:rFonts w:asciiTheme="majorHAnsi" w:hAnsiTheme="majorHAnsi" w:cstheme="majorHAnsi"/>
-                <w:sz w:val="24"/>
-                <w:szCs w:val="24"/>
-              </w:rPr>
-              <w:t>Algoritma</w:t>
-            </w:r>
-            <w:proofErr w:type="spellEnd"/>
-          </w:p>
-        </w:tc>
-        <w:tc>
-          <w:tcPr>
-            <w:tcW w:w="0" w:type="auto"/>
-            <w:vAlign w:val="center"/>
-            <w:hideMark/>
-          </w:tcPr>
-          <w:p>
-            <w:pPr>
-              <w:pStyle w:val="ListParagraph"/>
-              <w:rPr>
-                <w:rFonts w:asciiTheme="majorHAnsi" w:hAnsiTheme="majorHAnsi" w:cstheme="majorHAnsi"/>
-                <w:sz w:val="24"/>
-                <w:szCs w:val="24"/>
-              </w:rPr>
-            </w:pPr>
-            <w:r>
-              <w:rPr>
-                <w:rFonts w:asciiTheme="majorHAnsi" w:hAnsiTheme="majorHAnsi" w:cstheme="majorHAnsi"/>
-                <w:sz w:val="24"/>
-                <w:szCs w:val="24"/>
-              </w:rPr>
-              <w:t>B202</w:t>
-            </w:r>
-          </w:p>
-        </w:tc>
-      </w:tr>
-      <w:tr>
-        <w:trPr>
-          <w:tblCellSpacing w:w="15" w:type="dxa"/>
-        </w:trPr>
-        <w:tc>
-          <w:tcPr>
-            <w:tcW w:w="0" w:type="auto"/>
-            <w:vAlign w:val="center"/>
-          </w:tcPr>
-          <w:p>
-            <w:pPr>
-              <w:pStyle w:val="ListParagraph"/>
-              <w:rPr>
-                <w:rFonts w:asciiTheme="majorHAnsi" w:hAnsiTheme="majorHAnsi" w:cstheme="majorHAnsi"/>
-                <w:sz w:val="24"/>
-                <w:szCs w:val="24"/>
-              </w:rPr>
-            </w:pPr>
-          </w:p>
-          <w:p>
-            <w:pPr>
-              <w:pStyle w:val="ListParagraph"/>
-              <w:rPr>
-                <w:rFonts w:asciiTheme="majorHAnsi" w:hAnsiTheme="majorHAnsi" w:cstheme="majorHAnsi"/>
-                <w:sz w:val="24"/>
-                <w:szCs w:val="24"/>
-              </w:rPr>
-            </w:pPr>
-          </w:p>
-          <w:p>
-            <w:pPr>
-              <w:rPr>
-                <w:rFonts w:asciiTheme="majorHAnsi" w:hAnsiTheme="majorHAnsi" w:cstheme="majorHAnsi"/>
-                <w:sz w:val="24"/>
-                <w:szCs w:val="24"/>
-              </w:rPr>
-            </w:pPr>
-          </w:p>
-        </w:tc>
-        <w:tc>
-          <w:tcPr>
-            <w:tcW w:w="0" w:type="auto"/>
-            <w:vAlign w:val="center"/>
-          </w:tcPr>
-          <w:p>
-            <w:pPr>
-              <w:pStyle w:val="ListParagraph"/>
-              <w:rPr>
-                <w:rFonts w:asciiTheme="majorHAnsi" w:hAnsiTheme="majorHAnsi" w:cstheme="majorHAnsi"/>
-                <w:sz w:val="24"/>
-                <w:szCs w:val="24"/>
-              </w:rPr>
-            </w:pPr>
-          </w:p>
-        </w:tc>
-      </w:tr>
-    </w:tbl>
+    <w:p>
+      <w:pPr>
+        <w:pStyle w:val="ListParagraph"/>
+        <w:rPr>
+          <w:rFonts w:asciiTheme="majorHAnsi" w:hAnsiTheme="majorHAnsi" w:cstheme="majorHAnsi"/>
+          <w:b/>
+          <w:bCs/>
+          <w:sz w:val="24"/>
+          <w:szCs w:val="24"/>
+        </w:rPr>
+      </w:pPr>
+      <w:r>
+        <w:rPr>
+          <w:rFonts w:asciiTheme="majorHAnsi" w:hAnsiTheme="majorHAnsi" w:cstheme="majorHAnsi"/>
+          <w:b/>
+          <w:bCs/>
+          <w:sz w:val="24"/>
+          <w:szCs w:val="24"/>
+        </w:rPr>
+        <w:t xml:space="preserve">RUANGAN             MATA KULIAH </w:t>
+      </w:r>
+    </w:p>
+    <w:p>
+      <w:pPr>
+        <w:pStyle w:val="ListParagraph"/>
+        <w:rPr>
+          <w:rFonts w:asciiTheme="majorHAnsi" w:hAnsiTheme="majorHAnsi" w:cstheme="majorHAnsi"/>
+          <w:sz w:val="24"/>
+          <w:szCs w:val="24"/>
+        </w:rPr>
+      </w:pPr>
+      <w:r>
+        <w:rPr>
+          <w:rFonts w:asciiTheme="majorHAnsi" w:hAnsiTheme="majorHAnsi" w:cstheme="majorHAnsi"/>
+          <w:sz w:val="24"/>
+          <w:szCs w:val="24"/>
+        </w:rPr>
+        <w:t>A101                       Basis Data</w:t>
+      </w:r>
+    </w:p>
+    <w:p>
+      <w:pPr>
+        <w:pStyle w:val="ListParagraph"/>
+        <w:rPr>
+          <w:rFonts w:asciiTheme="majorHAnsi" w:hAnsiTheme="majorHAnsi" w:cstheme="majorHAnsi"/>
+          <w:sz w:val="24"/>
+          <w:szCs w:val="24"/>
+        </w:rPr>
+      </w:pPr>
+      <w:r>
+        <w:rPr>
+          <w:rFonts w:asciiTheme="majorHAnsi" w:hAnsiTheme="majorHAnsi" w:cstheme="majorHAnsi"/>
+          <w:sz w:val="24"/>
+          <w:szCs w:val="24"/>
+        </w:rPr>
+        <w:t xml:space="preserve">B202                       </w:t>
+      </w:r>
+      <w:proofErr w:type="spellStart"/>
+      <w:r>
+        <w:rPr>
+          <w:rFonts w:asciiTheme="majorHAnsi" w:hAnsiTheme="majorHAnsi" w:cstheme="majorHAnsi"/>
+          <w:sz w:val="24"/>
+          <w:szCs w:val="24"/>
+        </w:rPr>
+        <w:t>Algoritma</w:t>
+      </w:r>
+      <w:proofErr w:type="spellEnd"/>
+    </w:p>
+    <w:p>
+      <w:pPr>
+        <w:pStyle w:val="ListParagraph"/>
+        <w:rPr>
+          <w:rFonts w:asciiTheme="majorHAnsi" w:hAnsiTheme="majorHAnsi" w:cstheme="majorHAnsi"/>
+          <w:b/>
+          <w:bCs/>
+          <w:sz w:val="24"/>
+          <w:szCs w:val="24"/>
+        </w:rPr>
+      </w:pPr>
+    </w:p>
+    <w:p>
+      <w:pPr>
+        <w:pStyle w:val="ListParagraph"/>
+        <w:rPr>
+          <w:rFonts w:asciiTheme="majorHAnsi" w:hAnsiTheme="majorHAnsi" w:cstheme="majorHAnsi"/>
+          <w:b/>
+          <w:bCs/>
+          <w:sz w:val="24"/>
+          <w:szCs w:val="24"/>
+        </w:rPr>
+      </w:pPr>
+    </w:p>
+    <w:p>
+      <w:pPr>
+        <w:pStyle w:val="ListParagraph"/>
+        <w:rPr>
+          <w:rFonts w:asciiTheme="majorHAnsi" w:hAnsiTheme="majorHAnsi" w:cstheme="majorHAnsi"/>
+          <w:b/>
+          <w:bCs/>
+          <w:sz w:val="24"/>
+          <w:szCs w:val="24"/>
+        </w:rPr>
+      </w:pPr>
+    </w:p>
+    <w:p>
+      <w:pPr>
+        <w:pStyle w:val="ListParagraph"/>
+        <w:rPr>
+          <w:rFonts w:asciiTheme="majorHAnsi" w:hAnsiTheme="majorHAnsi" w:cstheme="majorHAnsi"/>
+          <w:b/>
+          <w:bCs/>
+          <w:sz w:val="24"/>
+          <w:szCs w:val="24"/>
+        </w:rPr>
+      </w:pPr>
+    </w:p>
+    <w:p>
+      <w:pPr>
+        <w:pStyle w:val="ListParagraph"/>
+        <w:rPr>
+          <w:rFonts w:asciiTheme="majorHAnsi" w:hAnsiTheme="majorHAnsi" w:cstheme="majorHAnsi"/>
+          <w:b/>
+          <w:bCs/>
+          <w:sz w:val="24"/>
+          <w:szCs w:val="24"/>
+        </w:rPr>
+      </w:pPr>
+    </w:p>
+    <w:p>
+      <w:pPr>
+        <w:pStyle w:val="ListParagraph"/>
+        <w:rPr>
+          <w:rFonts w:asciiTheme="majorHAnsi" w:hAnsiTheme="majorHAnsi" w:cstheme="majorHAnsi"/>
+          <w:b/>
+          <w:bCs/>
+          <w:sz w:val="24"/>
+          <w:szCs w:val="24"/>
+        </w:rPr>
+      </w:pPr>
+    </w:p>
+    <w:p>
+      <w:pPr>
+        <w:pStyle w:val="ListParagraph"/>
+        <w:rPr>
+          <w:rFonts w:asciiTheme="majorHAnsi" w:hAnsiTheme="majorHAnsi" w:cstheme="majorHAnsi"/>
+          <w:b/>
+          <w:bCs/>
+          <w:sz w:val="24"/>
+          <w:szCs w:val="24"/>
+        </w:rPr>
+      </w:pPr>
+    </w:p>
+    <w:p>
+      <w:pPr>
+        <w:pStyle w:val="ListParagraph"/>
+        <w:rPr>
+          <w:rFonts w:asciiTheme="majorHAnsi" w:hAnsiTheme="majorHAnsi" w:cstheme="majorHAnsi"/>
+          <w:b/>
+          <w:bCs/>
+          <w:sz w:val="24"/>
+          <w:szCs w:val="24"/>
+        </w:rPr>
+      </w:pPr>
+    </w:p>
+    <w:p>
+      <w:pPr>
+        <w:pStyle w:val="ListParagraph"/>
+        <w:rPr>
+          <w:rFonts w:asciiTheme="majorHAnsi" w:hAnsiTheme="majorHAnsi" w:cstheme="majorHAnsi"/>
+          <w:b/>
+          <w:bCs/>
+          <w:sz w:val="24"/>
+          <w:szCs w:val="24"/>
+        </w:rPr>
+      </w:pPr>
+    </w:p>
+    <w:p>
+      <w:pPr>
+        <w:pStyle w:val="ListParagraph"/>
+        <w:rPr>
+          <w:rFonts w:asciiTheme="majorHAnsi" w:hAnsiTheme="majorHAnsi" w:cstheme="majorHAnsi"/>
+          <w:b/>
+          <w:bCs/>
+          <w:sz w:val="24"/>
+          <w:szCs w:val="24"/>
+        </w:rPr>
+      </w:pPr>
+    </w:p>
+    <w:p>
+      <w:pPr>
+        <w:pStyle w:val="ListParagraph"/>
+        <w:rPr>
+          <w:rFonts w:asciiTheme="majorHAnsi" w:hAnsiTheme="majorHAnsi" w:cstheme="majorHAnsi"/>
+          <w:b/>
+          <w:bCs/>
+          <w:sz w:val="24"/>
+          <w:szCs w:val="24"/>
+        </w:rPr>
+      </w:pPr>
+    </w:p>
+    <w:p>
+      <w:pPr>
+        <w:pStyle w:val="ListParagraph"/>
+        <w:rPr>
+          <w:rFonts w:asciiTheme="majorHAnsi" w:hAnsiTheme="majorHAnsi" w:cstheme="majorHAnsi"/>
+          <w:b/>
+          <w:bCs/>
+          <w:sz w:val="24"/>
+          <w:szCs w:val="24"/>
+        </w:rPr>
+      </w:pPr>
+    </w:p>
+    <w:p>
+      <w:pPr>
+        <w:pStyle w:val="ListParagraph"/>
+        <w:rPr>
+          <w:rFonts w:asciiTheme="majorHAnsi" w:hAnsiTheme="majorHAnsi" w:cstheme="majorHAnsi"/>
+          <w:b/>
+          <w:bCs/>
+          <w:sz w:val="24"/>
+          <w:szCs w:val="24"/>
+        </w:rPr>
+      </w:pPr>
+    </w:p>
+    <w:p>
+      <w:pPr>
+        <w:pStyle w:val="ListParagraph"/>
+        <w:rPr>
+          <w:rFonts w:asciiTheme="majorHAnsi" w:hAnsiTheme="majorHAnsi" w:cstheme="majorHAnsi"/>
+          <w:b/>
+          <w:bCs/>
+          <w:sz w:val="24"/>
+          <w:szCs w:val="24"/>
+        </w:rPr>
+      </w:pPr>
+    </w:p>
+    <w:p>
+      <w:pPr>
+        <w:pStyle w:val="ListParagraph"/>
+        <w:rPr>
+          <w:rFonts w:asciiTheme="majorHAnsi" w:hAnsiTheme="majorHAnsi" w:cstheme="majorHAnsi"/>
+          <w:b/>
+          <w:bCs/>
+          <w:sz w:val="24"/>
+          <w:szCs w:val="24"/>
+        </w:rPr>
+      </w:pPr>
+    </w:p>
+    <w:p>
+      <w:pPr>
+        <w:pStyle w:val="ListParagraph"/>
+        <w:rPr>
+          <w:rFonts w:asciiTheme="majorHAnsi" w:hAnsiTheme="majorHAnsi" w:cstheme="majorHAnsi"/>
+          <w:b/>
+          <w:bCs/>
+          <w:sz w:val="24"/>
+          <w:szCs w:val="24"/>
+        </w:rPr>
+      </w:pPr>
+    </w:p>
+    <w:p>
+      <w:pPr>
+        <w:pStyle w:val="ListParagraph"/>
+        <w:rPr>
+          <w:rFonts w:asciiTheme="majorHAnsi" w:hAnsiTheme="majorHAnsi" w:cstheme="majorHAnsi"/>
+          <w:b/>
+          <w:bCs/>
+          <w:sz w:val="24"/>
+          <w:szCs w:val="24"/>
+        </w:rPr>
+      </w:pPr>
+    </w:p>
+    <w:p>
+      <w:pPr>
+        <w:pStyle w:val="ListParagraph"/>
+        <w:rPr>
+          <w:rFonts w:asciiTheme="majorHAnsi" w:hAnsiTheme="majorHAnsi" w:cstheme="majorHAnsi"/>
+          <w:b/>
+          <w:bCs/>
+          <w:sz w:val="24"/>
+          <w:szCs w:val="24"/>
+        </w:rPr>
+      </w:pPr>
+    </w:p>
+    <w:p>
+      <w:pPr>
+        <w:pStyle w:val="ListParagraph"/>
+        <w:rPr>
+          <w:rFonts w:asciiTheme="majorHAnsi" w:hAnsiTheme="majorHAnsi" w:cstheme="majorHAnsi"/>
+          <w:b/>
+          <w:bCs/>
+          <w:sz w:val="24"/>
+          <w:szCs w:val="24"/>
+        </w:rPr>
+      </w:pPr>
+    </w:p>
+    <w:p>
+      <w:pPr>
+        <w:pStyle w:val="ListParagraph"/>
+        <w:rPr>
+          <w:rFonts w:asciiTheme="majorHAnsi" w:hAnsiTheme="majorHAnsi" w:cstheme="majorHAnsi"/>
+          <w:b/>
+          <w:bCs/>
+          <w:sz w:val="24"/>
+          <w:szCs w:val="24"/>
+        </w:rPr>
+      </w:pPr>
+      <w:proofErr w:type="gramStart"/>
+      <w:r>
+        <w:rPr>
+          <w:rFonts w:asciiTheme="majorHAnsi" w:hAnsiTheme="majorHAnsi" w:cstheme="majorHAnsi"/>
+          <w:b/>
+          <w:bCs/>
+          <w:sz w:val="24"/>
+          <w:szCs w:val="24"/>
+        </w:rPr>
+        <w:lastRenderedPageBreak/>
+        <w:t>TUGAS :</w:t>
+      </w:r>
+      <w:proofErr w:type="gramEnd"/>
+      <w:r>
+        <w:rPr>
+          <w:rFonts w:asciiTheme="majorHAnsi" w:hAnsiTheme="majorHAnsi" w:cstheme="majorHAnsi"/>
+          <w:b/>
+          <w:bCs/>
+          <w:sz w:val="24"/>
+          <w:szCs w:val="24"/>
+        </w:rPr>
+        <w:t xml:space="preserve"> </w:t>
+      </w:r>
+    </w:p>
+    <w:p>
+      <w:pPr>
+        <w:pStyle w:val="ListParagraph"/>
+        <w:rPr>
+          <w:rFonts w:asciiTheme="majorHAnsi" w:hAnsiTheme="majorHAnsi" w:cstheme="majorHAnsi"/>
+          <w:b/>
+          <w:bCs/>
+          <w:sz w:val="24"/>
+          <w:szCs w:val="24"/>
+        </w:rPr>
+      </w:pPr>
+    </w:p>
+    <w:p>
+      <w:pPr>
+        <w:pStyle w:val="ListParagraph"/>
+        <w:rPr>
+          <w:rFonts w:asciiTheme="majorHAnsi" w:hAnsiTheme="majorHAnsi" w:cstheme="majorHAnsi"/>
+          <w:sz w:val="24"/>
+          <w:szCs w:val="24"/>
+        </w:rPr>
+      </w:pPr>
+      <w:r>
+        <w:rPr>
+          <w:rFonts w:asciiTheme="majorHAnsi" w:hAnsiTheme="majorHAnsi" w:cstheme="majorHAnsi"/>
+          <w:sz w:val="24"/>
+          <w:szCs w:val="24"/>
+        </w:rPr>
+        <w:br w:type="textWrapping" w:clear="all"/>
+      </w:r>
+    </w:p>
+    <w:p>
+      <w:pPr>
+        <w:pStyle w:val="ListParagraph"/>
+        <w:rPr>
+          <w:rFonts w:asciiTheme="majorHAnsi" w:hAnsiTheme="majorHAnsi" w:cstheme="majorHAnsi"/>
+          <w:sz w:val="24"/>
+          <w:szCs w:val="24"/>
+        </w:rPr>
+      </w:pPr>
+      <w:r>
+        <w:rPr>
+          <w:rFonts w:asciiTheme="majorHAnsi" w:hAnsiTheme="majorHAnsi" w:cstheme="majorHAnsi"/>
+          <w:sz w:val="24"/>
+          <w:szCs w:val="24"/>
+        </w:rPr>
+        <w:drawing>
+          <wp:inline distT="0" distB="0" distL="0" distR="0" wp14:anchorId="26362947" wp14:editId="63D96516">
+            <wp:extent cx="5390711" cy="3821276"/>
+            <wp:effectExtent l="0" t="0" r="635" b="8255"/>
+            <wp:docPr id="2095236820" name="Picture 1"/>
+            <wp:cNvGraphicFramePr>
+              <a:graphicFrameLocks xmlns:a="http://schemas.openxmlformats.org/drawingml/2006/main" noChangeAspect="1"/>
+            </wp:cNvGraphicFramePr>
+            <a:graphic xmlns:a="http://schemas.openxmlformats.org/drawingml/2006/main">
+              <a:graphicData uri="http://schemas.openxmlformats.org/drawingml/2006/picture">
+                <pic:pic xmlns:pic="http://schemas.openxmlformats.org/drawingml/2006/picture">
+                  <pic:nvPicPr>
+                    <pic:cNvPr id="2095236820" name=""/>
+                    <pic:cNvPicPr/>
+                  </pic:nvPicPr>
+                  <pic:blipFill>
+                    <a:blip r:embed="rId5"/>
+                    <a:stretch>
+                      <a:fillRect/>
+                    </a:stretch>
+                  </pic:blipFill>
+                  <pic:spPr>
+                    <a:xfrm>
+                      <a:off x="0" y="0"/>
+                      <a:ext cx="5410517" cy="3835316"/>
+                    </a:xfrm>
+                    <a:prstGeom prst="rect">
+                      <a:avLst/>
+                    </a:prstGeom>
+                  </pic:spPr>
+                </pic:pic>
+              </a:graphicData>
+            </a:graphic>
+          </wp:inline>
+        </w:drawing>
+      </w:r>
+    </w:p>
+    <w:p>
+      <w:pPr>
+        <w:pStyle w:val="ListParagraph"/>
+        <w:rPr>
+          <w:rFonts w:asciiTheme="majorHAnsi" w:hAnsiTheme="majorHAnsi" w:cstheme="majorHAnsi"/>
+          <w:sz w:val="24"/>
+          <w:szCs w:val="24"/>
+        </w:rPr>
+      </w:pPr>
+    </w:p>
+    <w:p>
+      <w:pPr>
+        <w:pStyle w:val="ListParagraph"/>
+        <w:rPr>
+          <w:rFonts w:asciiTheme="majorHAnsi" w:hAnsiTheme="majorHAnsi" w:cstheme="majorHAnsi"/>
+          <w:sz w:val="24"/>
+          <w:szCs w:val="24"/>
+        </w:rPr>
+      </w:pPr>
+      <w:proofErr w:type="gramStart"/>
+      <w:r>
+        <w:rPr>
+          <w:rFonts w:asciiTheme="majorHAnsi" w:hAnsiTheme="majorHAnsi" w:cstheme="majorHAnsi"/>
+          <w:sz w:val="24"/>
+          <w:szCs w:val="24"/>
+        </w:rPr>
+        <w:t>PENJELASAN :</w:t>
+      </w:r>
+      <w:proofErr w:type="gramEnd"/>
+      <w:r>
+        <w:rPr>
+          <w:rFonts w:asciiTheme="majorHAnsi" w:hAnsiTheme="majorHAnsi" w:cstheme="majorHAnsi"/>
+          <w:sz w:val="24"/>
+          <w:szCs w:val="24"/>
+        </w:rPr>
+        <w:t xml:space="preserve"> </w:t>
+      </w:r>
+    </w:p>
+    <w:p>
+      <w:pPr>
+        <w:pStyle w:val="ListParagraph"/>
+        <w:rPr>
+          <w:rFonts w:asciiTheme="majorHAnsi" w:hAnsiTheme="majorHAnsi" w:cstheme="majorHAnsi"/>
+          <w:sz w:val="24"/>
+          <w:szCs w:val="24"/>
+        </w:rPr>
+      </w:pPr>
+    </w:p>
+    <w:p>
+      <w:pPr>
+        <w:pStyle w:val="ListParagraph"/>
+        <w:rPr>
+          <w:rFonts w:asciiTheme="majorHAnsi" w:hAnsiTheme="majorHAnsi" w:cstheme="majorHAnsi"/>
+          <w:sz w:val="24"/>
+          <w:szCs w:val="24"/>
+        </w:rPr>
+      </w:pPr>
+      <w:proofErr w:type="spellStart"/>
+      <w:r>
+        <w:rPr>
+          <w:rFonts w:asciiTheme="majorHAnsi" w:hAnsiTheme="majorHAnsi" w:cstheme="majorHAnsi"/>
+          <w:sz w:val="24"/>
+          <w:szCs w:val="24"/>
+        </w:rPr>
+        <w:t>Penjelasan</w:t>
+      </w:r>
+      <w:proofErr w:type="spellEnd"/>
+      <w:r>
+        <w:rPr>
+          <w:rFonts w:asciiTheme="majorHAnsi" w:hAnsiTheme="majorHAnsi" w:cstheme="majorHAnsi"/>
+          <w:sz w:val="24"/>
+          <w:szCs w:val="24"/>
+        </w:rPr>
+        <w:t xml:space="preserve"> </w:t>
+      </w:r>
+      <w:proofErr w:type="spellStart"/>
+      <w:r>
+        <w:rPr>
+          <w:rFonts w:asciiTheme="majorHAnsi" w:hAnsiTheme="majorHAnsi" w:cstheme="majorHAnsi"/>
+          <w:sz w:val="24"/>
+          <w:szCs w:val="24"/>
+        </w:rPr>
+        <w:t>Normalisasi</w:t>
+      </w:r>
+      <w:proofErr w:type="spellEnd"/>
+      <w:r>
+        <w:rPr>
+          <w:rFonts w:asciiTheme="majorHAnsi" w:hAnsiTheme="majorHAnsi" w:cstheme="majorHAnsi"/>
+          <w:sz w:val="24"/>
+          <w:szCs w:val="24"/>
+        </w:rPr>
+        <w:t>:</w:t>
+      </w:r>
+    </w:p>
+    <w:p>
+      <w:pPr>
+        <w:pStyle w:val="ListParagraph"/>
+        <w:numPr>
+          <w:ilvl w:val="0"/>
+          <w:numId w:val="13"/>
+        </w:numPr>
+        <w:rPr>
+          <w:rFonts w:asciiTheme="majorHAnsi" w:hAnsiTheme="majorHAnsi" w:cstheme="majorHAnsi"/>
+          <w:sz w:val="24"/>
+          <w:szCs w:val="24"/>
+        </w:rPr>
+      </w:pPr>
+      <w:r>
+        <w:rPr>
+          <w:rFonts w:asciiTheme="majorHAnsi" w:hAnsiTheme="majorHAnsi" w:cstheme="majorHAnsi"/>
+          <w:sz w:val="24"/>
+          <w:szCs w:val="24"/>
+        </w:rPr>
+        <w:t>First Normal Form (1NF):</w:t>
+      </w:r>
+    </w:p>
+    <w:p>
+      <w:pPr>
+        <w:pStyle w:val="ListParagraph"/>
+        <w:numPr>
+          <w:ilvl w:val="0"/>
+          <w:numId w:val="14"/>
+        </w:numPr>
+        <w:rPr>
+          <w:rFonts w:asciiTheme="majorHAnsi" w:hAnsiTheme="majorHAnsi" w:cstheme="majorHAnsi"/>
+          <w:sz w:val="24"/>
+          <w:szCs w:val="24"/>
+        </w:rPr>
+      </w:pPr>
+      <w:proofErr w:type="spellStart"/>
+      <w:r>
+        <w:rPr>
+          <w:rFonts w:asciiTheme="majorHAnsi" w:hAnsiTheme="majorHAnsi" w:cstheme="majorHAnsi"/>
+          <w:sz w:val="24"/>
+          <w:szCs w:val="24"/>
+        </w:rPr>
+        <w:t>Semua</w:t>
+      </w:r>
+      <w:proofErr w:type="spellEnd"/>
+      <w:r>
+        <w:rPr>
+          <w:rFonts w:asciiTheme="majorHAnsi" w:hAnsiTheme="majorHAnsi" w:cstheme="majorHAnsi"/>
+          <w:sz w:val="24"/>
+          <w:szCs w:val="24"/>
+        </w:rPr>
+        <w:t xml:space="preserve"> </w:t>
+      </w:r>
+      <w:proofErr w:type="spellStart"/>
+      <w:r>
+        <w:rPr>
+          <w:rFonts w:asciiTheme="majorHAnsi" w:hAnsiTheme="majorHAnsi" w:cstheme="majorHAnsi"/>
+          <w:sz w:val="24"/>
+          <w:szCs w:val="24"/>
+        </w:rPr>
+        <w:t>tabel</w:t>
+      </w:r>
+      <w:proofErr w:type="spellEnd"/>
+      <w:r>
+        <w:rPr>
+          <w:rFonts w:asciiTheme="majorHAnsi" w:hAnsiTheme="majorHAnsi" w:cstheme="majorHAnsi"/>
+          <w:sz w:val="24"/>
+          <w:szCs w:val="24"/>
+        </w:rPr>
+        <w:t xml:space="preserve"> </w:t>
+      </w:r>
+      <w:proofErr w:type="spellStart"/>
+      <w:r>
+        <w:rPr>
+          <w:rFonts w:asciiTheme="majorHAnsi" w:hAnsiTheme="majorHAnsi" w:cstheme="majorHAnsi"/>
+          <w:sz w:val="24"/>
+          <w:szCs w:val="24"/>
+        </w:rPr>
+        <w:t>memiliki</w:t>
+      </w:r>
+      <w:proofErr w:type="spellEnd"/>
+      <w:r>
+        <w:rPr>
+          <w:rFonts w:asciiTheme="majorHAnsi" w:hAnsiTheme="majorHAnsi" w:cstheme="majorHAnsi"/>
+          <w:sz w:val="24"/>
+          <w:szCs w:val="24"/>
+        </w:rPr>
+        <w:t xml:space="preserve"> primary key</w:t>
+      </w:r>
+    </w:p>
+    <w:p>
+      <w:pPr>
+        <w:pStyle w:val="ListParagraph"/>
+        <w:numPr>
+          <w:ilvl w:val="0"/>
+          <w:numId w:val="14"/>
+        </w:numPr>
+        <w:rPr>
+          <w:rFonts w:asciiTheme="majorHAnsi" w:hAnsiTheme="majorHAnsi" w:cstheme="majorHAnsi"/>
+          <w:sz w:val="24"/>
+          <w:szCs w:val="24"/>
+        </w:rPr>
+      </w:pPr>
+      <w:r>
+        <w:rPr>
+          <w:rFonts w:asciiTheme="majorHAnsi" w:hAnsiTheme="majorHAnsi" w:cstheme="majorHAnsi"/>
+          <w:sz w:val="24"/>
+          <w:szCs w:val="24"/>
+        </w:rPr>
+        <w:t xml:space="preserve">Tidak </w:t>
+      </w:r>
+      <w:proofErr w:type="spellStart"/>
+      <w:r>
+        <w:rPr>
+          <w:rFonts w:asciiTheme="majorHAnsi" w:hAnsiTheme="majorHAnsi" w:cstheme="majorHAnsi"/>
+          <w:sz w:val="24"/>
+          <w:szCs w:val="24"/>
+        </w:rPr>
+        <w:t>ada</w:t>
+      </w:r>
+      <w:proofErr w:type="spellEnd"/>
+      <w:r>
+        <w:rPr>
+          <w:rFonts w:asciiTheme="majorHAnsi" w:hAnsiTheme="majorHAnsi" w:cstheme="majorHAnsi"/>
+          <w:sz w:val="24"/>
+          <w:szCs w:val="24"/>
+        </w:rPr>
+        <w:t xml:space="preserve"> repeating groups</w:t>
+      </w:r>
+    </w:p>
+    <w:p>
+      <w:pPr>
+        <w:pStyle w:val="ListParagraph"/>
+        <w:numPr>
+          <w:ilvl w:val="0"/>
+          <w:numId w:val="14"/>
+        </w:numPr>
+        <w:rPr>
+          <w:rFonts w:asciiTheme="majorHAnsi" w:hAnsiTheme="majorHAnsi" w:cstheme="majorHAnsi"/>
+          <w:sz w:val="24"/>
+          <w:szCs w:val="24"/>
+        </w:rPr>
+      </w:pPr>
+      <w:proofErr w:type="spellStart"/>
+      <w:r>
+        <w:rPr>
+          <w:rFonts w:asciiTheme="majorHAnsi" w:hAnsiTheme="majorHAnsi" w:cstheme="majorHAnsi"/>
+          <w:sz w:val="24"/>
+          <w:szCs w:val="24"/>
+        </w:rPr>
+        <w:t>Setiap</w:t>
+      </w:r>
+      <w:proofErr w:type="spellEnd"/>
+      <w:r>
+        <w:rPr>
+          <w:rFonts w:asciiTheme="majorHAnsi" w:hAnsiTheme="majorHAnsi" w:cstheme="majorHAnsi"/>
+          <w:sz w:val="24"/>
+          <w:szCs w:val="24"/>
+        </w:rPr>
+        <w:t xml:space="preserve"> </w:t>
+      </w:r>
+      <w:proofErr w:type="spellStart"/>
+      <w:r>
+        <w:rPr>
+          <w:rFonts w:asciiTheme="majorHAnsi" w:hAnsiTheme="majorHAnsi" w:cstheme="majorHAnsi"/>
+          <w:sz w:val="24"/>
+          <w:szCs w:val="24"/>
+        </w:rPr>
+        <w:t>kolom</w:t>
+      </w:r>
+      <w:proofErr w:type="spellEnd"/>
+      <w:r>
+        <w:rPr>
+          <w:rFonts w:asciiTheme="majorHAnsi" w:hAnsiTheme="majorHAnsi" w:cstheme="majorHAnsi"/>
+          <w:sz w:val="24"/>
+          <w:szCs w:val="24"/>
+        </w:rPr>
+        <w:t xml:space="preserve"> </w:t>
+      </w:r>
+      <w:proofErr w:type="spellStart"/>
+      <w:r>
+        <w:rPr>
+          <w:rFonts w:asciiTheme="majorHAnsi" w:hAnsiTheme="majorHAnsi" w:cstheme="majorHAnsi"/>
+          <w:sz w:val="24"/>
+          <w:szCs w:val="24"/>
+        </w:rPr>
+        <w:t>berisi</w:t>
+      </w:r>
+      <w:proofErr w:type="spellEnd"/>
+      <w:r>
+        <w:rPr>
+          <w:rFonts w:asciiTheme="majorHAnsi" w:hAnsiTheme="majorHAnsi" w:cstheme="majorHAnsi"/>
+          <w:sz w:val="24"/>
+          <w:szCs w:val="24"/>
+        </w:rPr>
+        <w:t xml:space="preserve"> </w:t>
+      </w:r>
+      <w:proofErr w:type="spellStart"/>
+      <w:r>
+        <w:rPr>
+          <w:rFonts w:asciiTheme="majorHAnsi" w:hAnsiTheme="majorHAnsi" w:cstheme="majorHAnsi"/>
+          <w:sz w:val="24"/>
+          <w:szCs w:val="24"/>
+        </w:rPr>
+        <w:t>nilai</w:t>
+      </w:r>
+      <w:proofErr w:type="spellEnd"/>
+      <w:r>
+        <w:rPr>
+          <w:rFonts w:asciiTheme="majorHAnsi" w:hAnsiTheme="majorHAnsi" w:cstheme="majorHAnsi"/>
+          <w:sz w:val="24"/>
+          <w:szCs w:val="24"/>
+        </w:rPr>
+        <w:t xml:space="preserve"> atomic</w:t>
+      </w:r>
+    </w:p>
+    <w:p>
+      <w:pPr>
+        <w:pStyle w:val="ListParagraph"/>
+        <w:numPr>
+          <w:ilvl w:val="0"/>
+          <w:numId w:val="15"/>
+        </w:numPr>
+        <w:rPr>
+          <w:rFonts w:asciiTheme="majorHAnsi" w:hAnsiTheme="majorHAnsi" w:cstheme="majorHAnsi"/>
+          <w:sz w:val="24"/>
+          <w:szCs w:val="24"/>
+        </w:rPr>
+      </w:pPr>
+      <w:r>
+        <w:rPr>
+          <w:rFonts w:asciiTheme="majorHAnsi" w:hAnsiTheme="majorHAnsi" w:cstheme="majorHAnsi"/>
+          <w:sz w:val="24"/>
+          <w:szCs w:val="24"/>
+        </w:rPr>
+        <w:t>Second Normal Form (2NF):</w:t>
+      </w:r>
+    </w:p>
+    <w:p>
+      <w:pPr>
+        <w:pStyle w:val="ListParagraph"/>
+        <w:numPr>
+          <w:ilvl w:val="0"/>
+          <w:numId w:val="16"/>
+        </w:numPr>
+        <w:rPr>
+          <w:rFonts w:asciiTheme="majorHAnsi" w:hAnsiTheme="majorHAnsi" w:cstheme="majorHAnsi"/>
+          <w:sz w:val="24"/>
+          <w:szCs w:val="24"/>
+        </w:rPr>
+      </w:pPr>
+      <w:proofErr w:type="spellStart"/>
+      <w:r>
+        <w:rPr>
+          <w:rFonts w:asciiTheme="majorHAnsi" w:hAnsiTheme="majorHAnsi" w:cstheme="majorHAnsi"/>
+          <w:sz w:val="24"/>
+          <w:szCs w:val="24"/>
+        </w:rPr>
+        <w:t>Sudah</w:t>
+      </w:r>
+      <w:proofErr w:type="spellEnd"/>
+      <w:r>
+        <w:rPr>
+          <w:rFonts w:asciiTheme="majorHAnsi" w:hAnsiTheme="majorHAnsi" w:cstheme="majorHAnsi"/>
+          <w:sz w:val="24"/>
+          <w:szCs w:val="24"/>
+        </w:rPr>
+        <w:t xml:space="preserve"> </w:t>
+      </w:r>
+      <w:proofErr w:type="spellStart"/>
+      <w:r>
+        <w:rPr>
+          <w:rFonts w:asciiTheme="majorHAnsi" w:hAnsiTheme="majorHAnsi" w:cstheme="majorHAnsi"/>
+          <w:sz w:val="24"/>
+          <w:szCs w:val="24"/>
+        </w:rPr>
+        <w:t>memenuhi</w:t>
+      </w:r>
+      <w:proofErr w:type="spellEnd"/>
+      <w:r>
+        <w:rPr>
+          <w:rFonts w:asciiTheme="majorHAnsi" w:hAnsiTheme="majorHAnsi" w:cstheme="majorHAnsi"/>
+          <w:sz w:val="24"/>
+          <w:szCs w:val="24"/>
+        </w:rPr>
+        <w:t xml:space="preserve"> 1NF</w:t>
+      </w:r>
+    </w:p>
+    <w:p>
+      <w:pPr>
+        <w:pStyle w:val="ListParagraph"/>
+        <w:numPr>
+          <w:ilvl w:val="0"/>
+          <w:numId w:val="16"/>
+        </w:numPr>
+        <w:rPr>
+          <w:rFonts w:asciiTheme="majorHAnsi" w:hAnsiTheme="majorHAnsi" w:cstheme="majorHAnsi"/>
+          <w:sz w:val="24"/>
+          <w:szCs w:val="24"/>
+        </w:rPr>
+      </w:pPr>
+      <w:proofErr w:type="spellStart"/>
+      <w:r>
+        <w:rPr>
+          <w:rFonts w:asciiTheme="majorHAnsi" w:hAnsiTheme="majorHAnsi" w:cstheme="majorHAnsi"/>
+          <w:sz w:val="24"/>
+          <w:szCs w:val="24"/>
+        </w:rPr>
+        <w:t>Semua</w:t>
+      </w:r>
+      <w:proofErr w:type="spellEnd"/>
+      <w:r>
+        <w:rPr>
+          <w:rFonts w:asciiTheme="majorHAnsi" w:hAnsiTheme="majorHAnsi" w:cstheme="majorHAnsi"/>
+          <w:sz w:val="24"/>
+          <w:szCs w:val="24"/>
+        </w:rPr>
+        <w:t xml:space="preserve"> </w:t>
+      </w:r>
+      <w:proofErr w:type="spellStart"/>
+      <w:r>
+        <w:rPr>
+          <w:rFonts w:asciiTheme="majorHAnsi" w:hAnsiTheme="majorHAnsi" w:cstheme="majorHAnsi"/>
+          <w:sz w:val="24"/>
+          <w:szCs w:val="24"/>
+        </w:rPr>
+        <w:t>atribut</w:t>
+      </w:r>
+      <w:proofErr w:type="spellEnd"/>
+      <w:r>
+        <w:rPr>
+          <w:rFonts w:asciiTheme="majorHAnsi" w:hAnsiTheme="majorHAnsi" w:cstheme="majorHAnsi"/>
+          <w:sz w:val="24"/>
+          <w:szCs w:val="24"/>
+        </w:rPr>
+        <w:t xml:space="preserve"> non-key </w:t>
+      </w:r>
+      <w:proofErr w:type="spellStart"/>
+      <w:r>
+        <w:rPr>
+          <w:rFonts w:asciiTheme="majorHAnsi" w:hAnsiTheme="majorHAnsi" w:cstheme="majorHAnsi"/>
+          <w:sz w:val="24"/>
+          <w:szCs w:val="24"/>
+        </w:rPr>
+        <w:t>bergantung</w:t>
+      </w:r>
+      <w:proofErr w:type="spellEnd"/>
+      <w:r>
+        <w:rPr>
+          <w:rFonts w:asciiTheme="majorHAnsi" w:hAnsiTheme="majorHAnsi" w:cstheme="majorHAnsi"/>
+          <w:sz w:val="24"/>
+          <w:szCs w:val="24"/>
+        </w:rPr>
+        <w:t xml:space="preserve"> </w:t>
+      </w:r>
+      <w:proofErr w:type="spellStart"/>
+      <w:r>
+        <w:rPr>
+          <w:rFonts w:asciiTheme="majorHAnsi" w:hAnsiTheme="majorHAnsi" w:cstheme="majorHAnsi"/>
+          <w:sz w:val="24"/>
+          <w:szCs w:val="24"/>
+        </w:rPr>
+        <w:t>sepenuhnya</w:t>
+      </w:r>
+      <w:proofErr w:type="spellEnd"/>
+      <w:r>
+        <w:rPr>
+          <w:rFonts w:asciiTheme="majorHAnsi" w:hAnsiTheme="majorHAnsi" w:cstheme="majorHAnsi"/>
+          <w:sz w:val="24"/>
+          <w:szCs w:val="24"/>
+        </w:rPr>
+        <w:t xml:space="preserve"> pada primary key</w:t>
+      </w:r>
+    </w:p>
+    <w:p>
+      <w:pPr>
+        <w:pStyle w:val="ListParagraph"/>
+        <w:numPr>
+          <w:ilvl w:val="0"/>
+          <w:numId w:val="16"/>
+        </w:numPr>
+        <w:rPr>
+          <w:rFonts w:asciiTheme="majorHAnsi" w:hAnsiTheme="majorHAnsi" w:cstheme="majorHAnsi"/>
+          <w:sz w:val="24"/>
+          <w:szCs w:val="24"/>
+        </w:rPr>
+      </w:pPr>
+      <w:proofErr w:type="spellStart"/>
+      <w:r>
+        <w:rPr>
+          <w:rFonts w:asciiTheme="majorHAnsi" w:hAnsiTheme="majorHAnsi" w:cstheme="majorHAnsi"/>
+          <w:sz w:val="24"/>
+          <w:szCs w:val="24"/>
+        </w:rPr>
+        <w:t>Dipisahkan</w:t>
+      </w:r>
+      <w:proofErr w:type="spellEnd"/>
+      <w:r>
+        <w:rPr>
+          <w:rFonts w:asciiTheme="majorHAnsi" w:hAnsiTheme="majorHAnsi" w:cstheme="majorHAnsi"/>
+          <w:sz w:val="24"/>
+          <w:szCs w:val="24"/>
+        </w:rPr>
+        <w:t xml:space="preserve"> </w:t>
+      </w:r>
+      <w:proofErr w:type="spellStart"/>
+      <w:r>
+        <w:rPr>
+          <w:rFonts w:asciiTheme="majorHAnsi" w:hAnsiTheme="majorHAnsi" w:cstheme="majorHAnsi"/>
+          <w:sz w:val="24"/>
+          <w:szCs w:val="24"/>
+        </w:rPr>
+        <w:t>tabel</w:t>
+      </w:r>
+      <w:proofErr w:type="spellEnd"/>
+      <w:r>
+        <w:rPr>
+          <w:rFonts w:asciiTheme="majorHAnsi" w:hAnsiTheme="majorHAnsi" w:cstheme="majorHAnsi"/>
+          <w:sz w:val="24"/>
+          <w:szCs w:val="24"/>
+        </w:rPr>
+        <w:t xml:space="preserve"> </w:t>
+      </w:r>
+      <w:proofErr w:type="spellStart"/>
+      <w:r>
+        <w:rPr>
+          <w:rFonts w:asciiTheme="majorHAnsi" w:hAnsiTheme="majorHAnsi" w:cstheme="majorHAnsi"/>
+          <w:sz w:val="24"/>
+          <w:szCs w:val="24"/>
+        </w:rPr>
+        <w:t>untuk</w:t>
+      </w:r>
+      <w:proofErr w:type="spellEnd"/>
+      <w:r>
+        <w:rPr>
+          <w:rFonts w:asciiTheme="majorHAnsi" w:hAnsiTheme="majorHAnsi" w:cstheme="majorHAnsi"/>
+          <w:sz w:val="24"/>
+          <w:szCs w:val="24"/>
+        </w:rPr>
+        <w:t xml:space="preserve"> </w:t>
+      </w:r>
+      <w:proofErr w:type="spellStart"/>
+      <w:r>
+        <w:rPr>
+          <w:rFonts w:asciiTheme="majorHAnsi" w:hAnsiTheme="majorHAnsi" w:cstheme="majorHAnsi"/>
+          <w:sz w:val="24"/>
+          <w:szCs w:val="24"/>
+        </w:rPr>
+        <w:t>menghindari</w:t>
+      </w:r>
+      <w:proofErr w:type="spellEnd"/>
+      <w:r>
+        <w:rPr>
+          <w:rFonts w:asciiTheme="majorHAnsi" w:hAnsiTheme="majorHAnsi" w:cstheme="majorHAnsi"/>
+          <w:sz w:val="24"/>
+          <w:szCs w:val="24"/>
+        </w:rPr>
+        <w:t xml:space="preserve"> partial dependency</w:t>
+      </w:r>
+    </w:p>
+    <w:p>
+      <w:pPr>
+        <w:pStyle w:val="ListParagraph"/>
+        <w:numPr>
+          <w:ilvl w:val="0"/>
+          <w:numId w:val="17"/>
+        </w:numPr>
+        <w:rPr>
+          <w:rFonts w:asciiTheme="majorHAnsi" w:hAnsiTheme="majorHAnsi" w:cstheme="majorHAnsi"/>
+          <w:sz w:val="24"/>
+          <w:szCs w:val="24"/>
+        </w:rPr>
+      </w:pPr>
+      <w:r>
+        <w:rPr>
+          <w:rFonts w:asciiTheme="majorHAnsi" w:hAnsiTheme="majorHAnsi" w:cstheme="majorHAnsi"/>
+          <w:sz w:val="24"/>
+          <w:szCs w:val="24"/>
+        </w:rPr>
+        <w:t>Third Normal Form (3NF):</w:t>
+      </w:r>
+    </w:p>
+    <w:p>
+      <w:pPr>
+        <w:pStyle w:val="ListParagraph"/>
+        <w:numPr>
+          <w:ilvl w:val="0"/>
+          <w:numId w:val="18"/>
+        </w:numPr>
+        <w:rPr>
+          <w:rFonts w:asciiTheme="majorHAnsi" w:hAnsiTheme="majorHAnsi" w:cstheme="majorHAnsi"/>
+          <w:sz w:val="24"/>
+          <w:szCs w:val="24"/>
+        </w:rPr>
+      </w:pPr>
+      <w:proofErr w:type="spellStart"/>
+      <w:r>
+        <w:rPr>
+          <w:rFonts w:asciiTheme="majorHAnsi" w:hAnsiTheme="majorHAnsi" w:cstheme="majorHAnsi"/>
+          <w:sz w:val="24"/>
+          <w:szCs w:val="24"/>
+        </w:rPr>
+        <w:t>Sudah</w:t>
+      </w:r>
+      <w:proofErr w:type="spellEnd"/>
+      <w:r>
+        <w:rPr>
+          <w:rFonts w:asciiTheme="majorHAnsi" w:hAnsiTheme="majorHAnsi" w:cstheme="majorHAnsi"/>
+          <w:sz w:val="24"/>
+          <w:szCs w:val="24"/>
+        </w:rPr>
+        <w:t xml:space="preserve"> </w:t>
+      </w:r>
+      <w:proofErr w:type="spellStart"/>
+      <w:r>
+        <w:rPr>
+          <w:rFonts w:asciiTheme="majorHAnsi" w:hAnsiTheme="majorHAnsi" w:cstheme="majorHAnsi"/>
+          <w:sz w:val="24"/>
+          <w:szCs w:val="24"/>
+        </w:rPr>
+        <w:t>memenuhi</w:t>
+      </w:r>
+      <w:proofErr w:type="spellEnd"/>
+      <w:r>
+        <w:rPr>
+          <w:rFonts w:asciiTheme="majorHAnsi" w:hAnsiTheme="majorHAnsi" w:cstheme="majorHAnsi"/>
+          <w:sz w:val="24"/>
+          <w:szCs w:val="24"/>
+        </w:rPr>
+        <w:t xml:space="preserve"> 2NF</w:t>
+      </w:r>
+    </w:p>
+    <w:p>
+      <w:pPr>
+        <w:pStyle w:val="ListParagraph"/>
+        <w:numPr>
+          <w:ilvl w:val="0"/>
+          <w:numId w:val="18"/>
+        </w:numPr>
+        <w:rPr>
+          <w:rFonts w:asciiTheme="majorHAnsi" w:hAnsiTheme="majorHAnsi" w:cstheme="majorHAnsi"/>
+          <w:sz w:val="24"/>
+          <w:szCs w:val="24"/>
+        </w:rPr>
+      </w:pPr>
+      <w:r>
+        <w:rPr>
+          <w:rFonts w:asciiTheme="majorHAnsi" w:hAnsiTheme="majorHAnsi" w:cstheme="majorHAnsi"/>
+          <w:sz w:val="24"/>
+          <w:szCs w:val="24"/>
+        </w:rPr>
+        <w:t xml:space="preserve">Tidak </w:t>
+      </w:r>
+      <w:proofErr w:type="spellStart"/>
+      <w:r>
+        <w:rPr>
+          <w:rFonts w:asciiTheme="majorHAnsi" w:hAnsiTheme="majorHAnsi" w:cstheme="majorHAnsi"/>
+          <w:sz w:val="24"/>
+          <w:szCs w:val="24"/>
+        </w:rPr>
+        <w:t>ada</w:t>
+      </w:r>
+      <w:proofErr w:type="spellEnd"/>
+      <w:r>
+        <w:rPr>
+          <w:rFonts w:asciiTheme="majorHAnsi" w:hAnsiTheme="majorHAnsi" w:cstheme="majorHAnsi"/>
+          <w:sz w:val="24"/>
+          <w:szCs w:val="24"/>
+        </w:rPr>
+        <w:t xml:space="preserve"> transitive dependency</w:t>
+      </w:r>
+    </w:p>
+    <w:p>
+      <w:pPr>
+        <w:pStyle w:val="ListParagraph"/>
+        <w:numPr>
+          <w:ilvl w:val="0"/>
+          <w:numId w:val="18"/>
+        </w:numPr>
+        <w:rPr>
+          <w:rFonts w:asciiTheme="majorHAnsi" w:hAnsiTheme="majorHAnsi" w:cstheme="majorHAnsi"/>
+          <w:sz w:val="24"/>
+          <w:szCs w:val="24"/>
+        </w:rPr>
+      </w:pPr>
+      <w:proofErr w:type="spellStart"/>
+      <w:r>
+        <w:rPr>
+          <w:rFonts w:asciiTheme="majorHAnsi" w:hAnsiTheme="majorHAnsi" w:cstheme="majorHAnsi"/>
+          <w:sz w:val="24"/>
+          <w:szCs w:val="24"/>
+        </w:rPr>
+        <w:t>Setiap</w:t>
+      </w:r>
+      <w:proofErr w:type="spellEnd"/>
+      <w:r>
+        <w:rPr>
+          <w:rFonts w:asciiTheme="majorHAnsi" w:hAnsiTheme="majorHAnsi" w:cstheme="majorHAnsi"/>
+          <w:sz w:val="24"/>
+          <w:szCs w:val="24"/>
+        </w:rPr>
+        <w:t xml:space="preserve"> </w:t>
+      </w:r>
+      <w:proofErr w:type="spellStart"/>
+      <w:r>
+        <w:rPr>
+          <w:rFonts w:asciiTheme="majorHAnsi" w:hAnsiTheme="majorHAnsi" w:cstheme="majorHAnsi"/>
+          <w:sz w:val="24"/>
+          <w:szCs w:val="24"/>
+        </w:rPr>
+        <w:t>atribut</w:t>
+      </w:r>
+      <w:proofErr w:type="spellEnd"/>
+      <w:r>
+        <w:rPr>
+          <w:rFonts w:asciiTheme="majorHAnsi" w:hAnsiTheme="majorHAnsi" w:cstheme="majorHAnsi"/>
+          <w:sz w:val="24"/>
+          <w:szCs w:val="24"/>
+        </w:rPr>
+        <w:t xml:space="preserve"> non-key </w:t>
+      </w:r>
+      <w:proofErr w:type="spellStart"/>
+      <w:r>
+        <w:rPr>
+          <w:rFonts w:asciiTheme="majorHAnsi" w:hAnsiTheme="majorHAnsi" w:cstheme="majorHAnsi"/>
+          <w:sz w:val="24"/>
+          <w:szCs w:val="24"/>
+        </w:rPr>
+        <w:t>harus</w:t>
+      </w:r>
+      <w:proofErr w:type="spellEnd"/>
+      <w:r>
+        <w:rPr>
+          <w:rFonts w:asciiTheme="majorHAnsi" w:hAnsiTheme="majorHAnsi" w:cstheme="majorHAnsi"/>
+          <w:sz w:val="24"/>
+          <w:szCs w:val="24"/>
+        </w:rPr>
+        <w:t xml:space="preserve"> </w:t>
+      </w:r>
+      <w:proofErr w:type="spellStart"/>
+      <w:r>
+        <w:rPr>
+          <w:rFonts w:asciiTheme="majorHAnsi" w:hAnsiTheme="majorHAnsi" w:cstheme="majorHAnsi"/>
+          <w:sz w:val="24"/>
+          <w:szCs w:val="24"/>
+        </w:rPr>
+        <w:t>bergantung</w:t>
+      </w:r>
+      <w:proofErr w:type="spellEnd"/>
+      <w:r>
+        <w:rPr>
+          <w:rFonts w:asciiTheme="majorHAnsi" w:hAnsiTheme="majorHAnsi" w:cstheme="majorHAnsi"/>
+          <w:sz w:val="24"/>
+          <w:szCs w:val="24"/>
+        </w:rPr>
+        <w:t xml:space="preserve"> </w:t>
+      </w:r>
+      <w:proofErr w:type="spellStart"/>
+      <w:r>
+        <w:rPr>
+          <w:rFonts w:asciiTheme="majorHAnsi" w:hAnsiTheme="majorHAnsi" w:cstheme="majorHAnsi"/>
+          <w:sz w:val="24"/>
+          <w:szCs w:val="24"/>
+        </w:rPr>
+        <w:t>langsung</w:t>
+      </w:r>
+      <w:proofErr w:type="spellEnd"/>
+      <w:r>
+        <w:rPr>
+          <w:rFonts w:asciiTheme="majorHAnsi" w:hAnsiTheme="majorHAnsi" w:cstheme="majorHAnsi"/>
+          <w:sz w:val="24"/>
+          <w:szCs w:val="24"/>
+        </w:rPr>
+        <w:t xml:space="preserve"> pada primary key</w:t>
+      </w:r>
+    </w:p>
+    <w:p>
+      <w:pPr>
+        <w:pStyle w:val="ListParagraph"/>
+        <w:rPr>
+          <w:rFonts w:asciiTheme="majorHAnsi" w:hAnsiTheme="majorHAnsi" w:cstheme="majorHAnsi"/>
+          <w:sz w:val="24"/>
+          <w:szCs w:val="24"/>
+        </w:rPr>
+      </w:pPr>
+      <w:proofErr w:type="spellStart"/>
+      <w:r>
+        <w:rPr>
+          <w:rFonts w:asciiTheme="majorHAnsi" w:hAnsiTheme="majorHAnsi" w:cstheme="majorHAnsi"/>
+          <w:sz w:val="24"/>
+          <w:szCs w:val="24"/>
+        </w:rPr>
+        <w:t>Relasi</w:t>
+      </w:r>
+      <w:proofErr w:type="spellEnd"/>
+      <w:r>
+        <w:rPr>
+          <w:rFonts w:asciiTheme="majorHAnsi" w:hAnsiTheme="majorHAnsi" w:cstheme="majorHAnsi"/>
+          <w:sz w:val="24"/>
+          <w:szCs w:val="24"/>
+        </w:rPr>
+        <w:t xml:space="preserve"> </w:t>
+      </w:r>
+      <w:proofErr w:type="spellStart"/>
+      <w:r>
+        <w:rPr>
+          <w:rFonts w:asciiTheme="majorHAnsi" w:hAnsiTheme="majorHAnsi" w:cstheme="majorHAnsi"/>
+          <w:sz w:val="24"/>
+          <w:szCs w:val="24"/>
+        </w:rPr>
+        <w:t>antar</w:t>
+      </w:r>
+      <w:proofErr w:type="spellEnd"/>
+      <w:r>
+        <w:rPr>
+          <w:rFonts w:asciiTheme="majorHAnsi" w:hAnsiTheme="majorHAnsi" w:cstheme="majorHAnsi"/>
+          <w:sz w:val="24"/>
+          <w:szCs w:val="24"/>
+        </w:rPr>
+        <w:t xml:space="preserve"> </w:t>
+      </w:r>
+      <w:proofErr w:type="spellStart"/>
+      <w:r>
+        <w:rPr>
+          <w:rFonts w:asciiTheme="majorHAnsi" w:hAnsiTheme="majorHAnsi" w:cstheme="majorHAnsi"/>
+          <w:sz w:val="24"/>
+          <w:szCs w:val="24"/>
+        </w:rPr>
+        <w:t>tabel</w:t>
+      </w:r>
+      <w:proofErr w:type="spellEnd"/>
+      <w:r>
+        <w:rPr>
+          <w:rFonts w:asciiTheme="majorHAnsi" w:hAnsiTheme="majorHAnsi" w:cstheme="majorHAnsi"/>
+          <w:sz w:val="24"/>
+          <w:szCs w:val="24"/>
+        </w:rPr>
+        <w:t>:</w:t>
+      </w:r>
+    </w:p>
+    <w:p>
+      <w:pPr>
+        <w:pStyle w:val="ListParagraph"/>
+        <w:numPr>
+          <w:ilvl w:val="0"/>
+          <w:numId w:val="19"/>
+        </w:numPr>
+        <w:rPr>
+          <w:rFonts w:asciiTheme="majorHAnsi" w:hAnsiTheme="majorHAnsi" w:cstheme="majorHAnsi"/>
+          <w:sz w:val="24"/>
+          <w:szCs w:val="24"/>
+        </w:rPr>
+      </w:pPr>
+      <w:proofErr w:type="spellStart"/>
+      <w:r>
+        <w:rPr>
+          <w:rFonts w:asciiTheme="majorHAnsi" w:hAnsiTheme="majorHAnsi" w:cstheme="majorHAnsi"/>
+          <w:sz w:val="24"/>
+          <w:szCs w:val="24"/>
+        </w:rPr>
+        <w:t>Pasien</w:t>
+      </w:r>
+      <w:proofErr w:type="spellEnd"/>
+      <w:r>
+        <w:rPr>
+          <w:rFonts w:asciiTheme="majorHAnsi" w:hAnsiTheme="majorHAnsi" w:cstheme="majorHAnsi"/>
+          <w:sz w:val="24"/>
+          <w:szCs w:val="24"/>
+        </w:rPr>
+        <w:t xml:space="preserve"> - Appointment (One to Many)</w:t>
+      </w:r>
+    </w:p>
+    <w:p>
+      <w:pPr>
+        <w:pStyle w:val="ListParagraph"/>
+        <w:numPr>
+          <w:ilvl w:val="0"/>
+          <w:numId w:val="19"/>
+        </w:numPr>
+        <w:rPr>
+          <w:rFonts w:asciiTheme="majorHAnsi" w:hAnsiTheme="majorHAnsi" w:cstheme="majorHAnsi"/>
+          <w:sz w:val="24"/>
+          <w:szCs w:val="24"/>
+        </w:rPr>
+      </w:pPr>
+      <w:r>
+        <w:rPr>
+          <w:rFonts w:asciiTheme="majorHAnsi" w:hAnsiTheme="majorHAnsi" w:cstheme="majorHAnsi"/>
+          <w:sz w:val="24"/>
+          <w:szCs w:val="24"/>
+        </w:rPr>
+        <w:t>Dokter - Appointment (One to Many)</w:t>
+      </w:r>
+    </w:p>
+    <w:p>
+      <w:pPr>
+        <w:pStyle w:val="ListParagraph"/>
+        <w:numPr>
+          <w:ilvl w:val="0"/>
+          <w:numId w:val="19"/>
+        </w:numPr>
+        <w:rPr>
+          <w:rFonts w:asciiTheme="majorHAnsi" w:hAnsiTheme="majorHAnsi" w:cstheme="majorHAnsi"/>
+          <w:sz w:val="24"/>
+          <w:szCs w:val="24"/>
+        </w:rPr>
+      </w:pPr>
+      <w:proofErr w:type="spellStart"/>
+      <w:r>
+        <w:rPr>
+          <w:rFonts w:asciiTheme="majorHAnsi" w:hAnsiTheme="majorHAnsi" w:cstheme="majorHAnsi"/>
+          <w:sz w:val="24"/>
+          <w:szCs w:val="24"/>
+        </w:rPr>
+        <w:t>Pasien</w:t>
+      </w:r>
+      <w:proofErr w:type="spellEnd"/>
+      <w:r>
+        <w:rPr>
+          <w:rFonts w:asciiTheme="majorHAnsi" w:hAnsiTheme="majorHAnsi" w:cstheme="majorHAnsi"/>
+          <w:sz w:val="24"/>
+          <w:szCs w:val="24"/>
+        </w:rPr>
+        <w:t xml:space="preserve"> - </w:t>
+      </w:r>
+      <w:proofErr w:type="spellStart"/>
+      <w:r>
+        <w:rPr>
+          <w:rFonts w:asciiTheme="majorHAnsi" w:hAnsiTheme="majorHAnsi" w:cstheme="majorHAnsi"/>
+          <w:sz w:val="24"/>
+          <w:szCs w:val="24"/>
+        </w:rPr>
+        <w:t>Rekam_Medis</w:t>
+      </w:r>
+      <w:proofErr w:type="spellEnd"/>
+      <w:r>
+        <w:rPr>
+          <w:rFonts w:asciiTheme="majorHAnsi" w:hAnsiTheme="majorHAnsi" w:cstheme="majorHAnsi"/>
+          <w:sz w:val="24"/>
+          <w:szCs w:val="24"/>
+        </w:rPr>
+        <w:t xml:space="preserve"> (One to Many)</w:t>
+      </w:r>
+    </w:p>
+    <w:p>
+      <w:pPr>
+        <w:pStyle w:val="ListParagraph"/>
+        <w:numPr>
+          <w:ilvl w:val="0"/>
+          <w:numId w:val="19"/>
+        </w:numPr>
+        <w:rPr>
+          <w:rFonts w:asciiTheme="majorHAnsi" w:hAnsiTheme="majorHAnsi" w:cstheme="majorHAnsi"/>
+          <w:sz w:val="24"/>
+          <w:szCs w:val="24"/>
+        </w:rPr>
+      </w:pPr>
+      <w:proofErr w:type="spellStart"/>
+      <w:r>
+        <w:rPr>
+          <w:rFonts w:asciiTheme="majorHAnsi" w:hAnsiTheme="majorHAnsi" w:cstheme="majorHAnsi"/>
+          <w:sz w:val="24"/>
+          <w:szCs w:val="24"/>
+        </w:rPr>
+        <w:t>Rekam_Medis</w:t>
+      </w:r>
+      <w:proofErr w:type="spellEnd"/>
+      <w:r>
+        <w:rPr>
+          <w:rFonts w:asciiTheme="majorHAnsi" w:hAnsiTheme="majorHAnsi" w:cstheme="majorHAnsi"/>
+          <w:sz w:val="24"/>
+          <w:szCs w:val="24"/>
+        </w:rPr>
+        <w:t xml:space="preserve"> - </w:t>
+      </w:r>
+      <w:proofErr w:type="spellStart"/>
+      <w:r>
+        <w:rPr>
+          <w:rFonts w:asciiTheme="majorHAnsi" w:hAnsiTheme="majorHAnsi" w:cstheme="majorHAnsi"/>
+          <w:sz w:val="24"/>
+          <w:szCs w:val="24"/>
+        </w:rPr>
+        <w:t>Resep</w:t>
+      </w:r>
+      <w:proofErr w:type="spellEnd"/>
+      <w:r>
+        <w:rPr>
+          <w:rFonts w:asciiTheme="majorHAnsi" w:hAnsiTheme="majorHAnsi" w:cstheme="majorHAnsi"/>
+          <w:sz w:val="24"/>
+          <w:szCs w:val="24"/>
+        </w:rPr>
+        <w:t xml:space="preserve"> (One to One)</w:t>
+      </w:r>
+    </w:p>
+    <w:p>
+      <w:pPr>
+        <w:pStyle w:val="ListParagraph"/>
+        <w:numPr>
+          <w:ilvl w:val="0"/>
+          <w:numId w:val="19"/>
+        </w:numPr>
+        <w:rPr>
+          <w:rFonts w:asciiTheme="majorHAnsi" w:hAnsiTheme="majorHAnsi" w:cstheme="majorHAnsi"/>
+          <w:sz w:val="24"/>
+          <w:szCs w:val="24"/>
+        </w:rPr>
+      </w:pPr>
+      <w:proofErr w:type="spellStart"/>
+      <w:r>
+        <w:rPr>
+          <w:rFonts w:asciiTheme="majorHAnsi" w:hAnsiTheme="majorHAnsi" w:cstheme="majorHAnsi"/>
+          <w:sz w:val="24"/>
+          <w:szCs w:val="24"/>
+        </w:rPr>
+        <w:lastRenderedPageBreak/>
+        <w:t>Resep</w:t>
+      </w:r>
+      <w:proofErr w:type="spellEnd"/>
+      <w:r>
+        <w:rPr>
+          <w:rFonts w:asciiTheme="majorHAnsi" w:hAnsiTheme="majorHAnsi" w:cstheme="majorHAnsi"/>
+          <w:sz w:val="24"/>
+          <w:szCs w:val="24"/>
+        </w:rPr>
+        <w:t xml:space="preserve"> - </w:t>
+      </w:r>
+      <w:proofErr w:type="spellStart"/>
+      <w:r>
+        <w:rPr>
+          <w:rFonts w:asciiTheme="majorHAnsi" w:hAnsiTheme="majorHAnsi" w:cstheme="majorHAnsi"/>
+          <w:sz w:val="24"/>
+          <w:szCs w:val="24"/>
+        </w:rPr>
+        <w:t>Detail_Resep</w:t>
+      </w:r>
+      <w:proofErr w:type="spellEnd"/>
+      <w:r>
+        <w:rPr>
+          <w:rFonts w:asciiTheme="majorHAnsi" w:hAnsiTheme="majorHAnsi" w:cstheme="majorHAnsi"/>
+          <w:sz w:val="24"/>
+          <w:szCs w:val="24"/>
+        </w:rPr>
+        <w:t xml:space="preserve"> (One to Many)</w:t>
+      </w:r>
+    </w:p>
+    <w:p>
+      <w:pPr>
+        <w:pStyle w:val="ListParagraph"/>
+        <w:numPr>
+          <w:ilvl w:val="0"/>
+          <w:numId w:val="19"/>
+        </w:numPr>
+        <w:rPr>
+          <w:rFonts w:asciiTheme="majorHAnsi" w:hAnsiTheme="majorHAnsi" w:cstheme="majorHAnsi"/>
+          <w:sz w:val="24"/>
+          <w:szCs w:val="24"/>
+        </w:rPr>
+      </w:pPr>
+      <w:r>
+        <w:rPr>
+          <w:rFonts w:asciiTheme="majorHAnsi" w:hAnsiTheme="majorHAnsi" w:cstheme="majorHAnsi"/>
+          <w:sz w:val="24"/>
+          <w:szCs w:val="24"/>
+        </w:rPr>
+        <w:t xml:space="preserve">Obat - </w:t>
+      </w:r>
+      <w:proofErr w:type="spellStart"/>
+      <w:r>
+        <w:rPr>
+          <w:rFonts w:asciiTheme="majorHAnsi" w:hAnsiTheme="majorHAnsi" w:cstheme="majorHAnsi"/>
+          <w:sz w:val="24"/>
+          <w:szCs w:val="24"/>
+        </w:rPr>
+        <w:t>Detail_Resep</w:t>
+      </w:r>
+      <w:proofErr w:type="spellEnd"/>
+      <w:r>
+        <w:rPr>
+          <w:rFonts w:asciiTheme="majorHAnsi" w:hAnsiTheme="majorHAnsi" w:cstheme="majorHAnsi"/>
+          <w:sz w:val="24"/>
+          <w:szCs w:val="24"/>
+        </w:rPr>
+        <w:t xml:space="preserve"> (One to Many)</w:t>
+      </w:r>
+    </w:p>
+    <w:p>
+      <w:pPr>
+        <w:pStyle w:val="ListParagraph"/>
+        <w:numPr>
+          <w:ilvl w:val="0"/>
+          <w:numId w:val="19"/>
+        </w:numPr>
+        <w:rPr>
+          <w:rFonts w:asciiTheme="majorHAnsi" w:hAnsiTheme="majorHAnsi" w:cstheme="majorHAnsi"/>
+          <w:sz w:val="24"/>
+          <w:szCs w:val="24"/>
+        </w:rPr>
+      </w:pPr>
+      <w:proofErr w:type="spellStart"/>
+      <w:r>
+        <w:rPr>
+          <w:rFonts w:asciiTheme="majorHAnsi" w:hAnsiTheme="majorHAnsi" w:cstheme="majorHAnsi"/>
+          <w:sz w:val="24"/>
+          <w:szCs w:val="24"/>
+        </w:rPr>
+        <w:t>Pasien</w:t>
+      </w:r>
+      <w:proofErr w:type="spellEnd"/>
+      <w:r>
+        <w:rPr>
+          <w:rFonts w:asciiTheme="majorHAnsi" w:hAnsiTheme="majorHAnsi" w:cstheme="majorHAnsi"/>
+          <w:sz w:val="24"/>
+          <w:szCs w:val="24"/>
+        </w:rPr>
+        <w:t xml:space="preserve"> - </w:t>
+      </w:r>
+      <w:proofErr w:type="spellStart"/>
+      <w:r>
+        <w:rPr>
+          <w:rFonts w:asciiTheme="majorHAnsi" w:hAnsiTheme="majorHAnsi" w:cstheme="majorHAnsi"/>
+          <w:sz w:val="24"/>
+          <w:szCs w:val="24"/>
+        </w:rPr>
+        <w:t>Pasien_Asuransi</w:t>
+      </w:r>
+      <w:proofErr w:type="spellEnd"/>
+      <w:r>
+        <w:rPr>
+          <w:rFonts w:asciiTheme="majorHAnsi" w:hAnsiTheme="majorHAnsi" w:cstheme="majorHAnsi"/>
+          <w:sz w:val="24"/>
+          <w:szCs w:val="24"/>
+        </w:rPr>
+        <w:t xml:space="preserve"> (One to Many)</w:t>
+      </w:r>
+    </w:p>
+    <w:p>
+      <w:pPr>
+        <w:pStyle w:val="ListParagraph"/>
+        <w:numPr>
+          <w:ilvl w:val="0"/>
+          <w:numId w:val="19"/>
+        </w:numPr>
+        <w:rPr>
+          <w:rFonts w:asciiTheme="majorHAnsi" w:hAnsiTheme="majorHAnsi" w:cstheme="majorHAnsi"/>
+          <w:sz w:val="24"/>
+          <w:szCs w:val="24"/>
+        </w:rPr>
+      </w:pPr>
+      <w:proofErr w:type="spellStart"/>
+      <w:r>
+        <w:rPr>
+          <w:rFonts w:asciiTheme="majorHAnsi" w:hAnsiTheme="majorHAnsi" w:cstheme="majorHAnsi"/>
+          <w:sz w:val="24"/>
+          <w:szCs w:val="24"/>
+        </w:rPr>
+        <w:t>Asuransi</w:t>
+      </w:r>
+      <w:proofErr w:type="spellEnd"/>
+      <w:r>
+        <w:rPr>
+          <w:rFonts w:asciiTheme="majorHAnsi" w:hAnsiTheme="majorHAnsi" w:cstheme="majorHAnsi"/>
+          <w:sz w:val="24"/>
+          <w:szCs w:val="24"/>
+        </w:rPr>
+        <w:t xml:space="preserve"> - </w:t>
+      </w:r>
+      <w:proofErr w:type="spellStart"/>
+      <w:r>
+        <w:rPr>
+          <w:rFonts w:asciiTheme="majorHAnsi" w:hAnsiTheme="majorHAnsi" w:cstheme="majorHAnsi"/>
+          <w:sz w:val="24"/>
+          <w:szCs w:val="24"/>
+        </w:rPr>
+        <w:t>Pasien_Asuransi</w:t>
+      </w:r>
+      <w:proofErr w:type="spellEnd"/>
+      <w:r>
+        <w:rPr>
+          <w:rFonts w:asciiTheme="majorHAnsi" w:hAnsiTheme="majorHAnsi" w:cstheme="majorHAnsi"/>
+          <w:sz w:val="24"/>
+          <w:szCs w:val="24"/>
+        </w:rPr>
+        <w:t xml:space="preserve"> (One to Many)</w:t>
+      </w:r>
+    </w:p>
+    <w:p>
+      <w:pPr>
+        <w:pStyle w:val="ListParagraph"/>
+        <w:numPr>
+          <w:ilvl w:val="0"/>
+          <w:numId w:val="19"/>
+        </w:numPr>
+        <w:rPr>
+          <w:rFonts w:asciiTheme="majorHAnsi" w:hAnsiTheme="majorHAnsi" w:cstheme="majorHAnsi"/>
+          <w:sz w:val="24"/>
+          <w:szCs w:val="24"/>
+        </w:rPr>
+      </w:pPr>
+      <w:proofErr w:type="spellStart"/>
+      <w:r>
+        <w:rPr>
+          <w:rFonts w:asciiTheme="majorHAnsi" w:hAnsiTheme="majorHAnsi" w:cstheme="majorHAnsi"/>
+          <w:sz w:val="24"/>
+          <w:szCs w:val="24"/>
+        </w:rPr>
+        <w:t>Rekam_Medis</w:t>
+      </w:r>
+      <w:proofErr w:type="spellEnd"/>
+      <w:r>
+        <w:rPr>
+          <w:rFonts w:asciiTheme="majorHAnsi" w:hAnsiTheme="majorHAnsi" w:cstheme="majorHAnsi"/>
+          <w:sz w:val="24"/>
+          <w:szCs w:val="24"/>
+        </w:rPr>
+        <w:t xml:space="preserve"> - </w:t>
+      </w:r>
+      <w:proofErr w:type="spellStart"/>
+      <w:r>
+        <w:rPr>
+          <w:rFonts w:asciiTheme="majorHAnsi" w:hAnsiTheme="majorHAnsi" w:cstheme="majorHAnsi"/>
+          <w:sz w:val="24"/>
+          <w:szCs w:val="24"/>
+        </w:rPr>
+        <w:t>Pembayaran</w:t>
+      </w:r>
+      <w:proofErr w:type="spellEnd"/>
+      <w:r>
+        <w:rPr>
+          <w:rFonts w:asciiTheme="majorHAnsi" w:hAnsiTheme="majorHAnsi" w:cstheme="majorHAnsi"/>
+          <w:sz w:val="24"/>
+          <w:szCs w:val="24"/>
+        </w:rPr>
+        <w:t xml:space="preserve"> (One to One)</w:t>
+      </w:r>
+    </w:p>
+    <w:p>
+      <w:pPr>
+        <w:pStyle w:val="ListParagraph"/>
+        <w:rPr>
+          <w:rFonts w:asciiTheme="majorHAnsi" w:hAnsiTheme="majorHAnsi" w:cstheme="majorHAnsi"/>
+          <w:sz w:val="24"/>
+          <w:szCs w:val="24"/>
+        </w:rPr>
+      </w:pPr>
+      <w:r>
+        <w:rPr>
+          <w:rFonts w:asciiTheme="majorHAnsi" w:hAnsiTheme="majorHAnsi" w:cstheme="majorHAnsi"/>
+          <w:sz w:val="24"/>
+          <w:szCs w:val="24"/>
+        </w:rPr>
+        <w:t xml:space="preserve">Desain </w:t>
+      </w:r>
+      <w:proofErr w:type="spellStart"/>
+      <w:r>
+        <w:rPr>
+          <w:rFonts w:asciiTheme="majorHAnsi" w:hAnsiTheme="majorHAnsi" w:cstheme="majorHAnsi"/>
+          <w:sz w:val="24"/>
+          <w:szCs w:val="24"/>
+        </w:rPr>
+        <w:t>ini</w:t>
+      </w:r>
+      <w:proofErr w:type="spellEnd"/>
+      <w:r>
+        <w:rPr>
+          <w:rFonts w:asciiTheme="majorHAnsi" w:hAnsiTheme="majorHAnsi" w:cstheme="majorHAnsi"/>
+          <w:sz w:val="24"/>
+          <w:szCs w:val="24"/>
+        </w:rPr>
+        <w:t xml:space="preserve"> </w:t>
+      </w:r>
+      <w:proofErr w:type="spellStart"/>
+      <w:r>
+        <w:rPr>
+          <w:rFonts w:asciiTheme="majorHAnsi" w:hAnsiTheme="majorHAnsi" w:cstheme="majorHAnsi"/>
+          <w:sz w:val="24"/>
+          <w:szCs w:val="24"/>
+        </w:rPr>
+        <w:t>sudah</w:t>
+      </w:r>
+      <w:proofErr w:type="spellEnd"/>
+      <w:r>
+        <w:rPr>
+          <w:rFonts w:asciiTheme="majorHAnsi" w:hAnsiTheme="majorHAnsi" w:cstheme="majorHAnsi"/>
+          <w:sz w:val="24"/>
+          <w:szCs w:val="24"/>
+        </w:rPr>
+        <w:t xml:space="preserve"> </w:t>
+      </w:r>
+      <w:proofErr w:type="spellStart"/>
+      <w:r>
+        <w:rPr>
+          <w:rFonts w:asciiTheme="majorHAnsi" w:hAnsiTheme="majorHAnsi" w:cstheme="majorHAnsi"/>
+          <w:sz w:val="24"/>
+          <w:szCs w:val="24"/>
+        </w:rPr>
+        <w:t>memenuhi</w:t>
+      </w:r>
+      <w:proofErr w:type="spellEnd"/>
+      <w:r>
+        <w:rPr>
+          <w:rFonts w:asciiTheme="majorHAnsi" w:hAnsiTheme="majorHAnsi" w:cstheme="majorHAnsi"/>
+          <w:sz w:val="24"/>
+          <w:szCs w:val="24"/>
+        </w:rPr>
+        <w:t xml:space="preserve"> </w:t>
+      </w:r>
+      <w:proofErr w:type="spellStart"/>
+      <w:r>
+        <w:rPr>
+          <w:rFonts w:asciiTheme="majorHAnsi" w:hAnsiTheme="majorHAnsi" w:cstheme="majorHAnsi"/>
+          <w:sz w:val="24"/>
+          <w:szCs w:val="24"/>
+        </w:rPr>
+        <w:t>kebutuhan</w:t>
+      </w:r>
+      <w:proofErr w:type="spellEnd"/>
+      <w:r>
+        <w:rPr>
+          <w:rFonts w:asciiTheme="majorHAnsi" w:hAnsiTheme="majorHAnsi" w:cstheme="majorHAnsi"/>
+          <w:sz w:val="24"/>
+          <w:szCs w:val="24"/>
+        </w:rPr>
+        <w:t>:</w:t>
+      </w:r>
+    </w:p>
+    <w:p>
+      <w:pPr>
+        <w:pStyle w:val="ListParagraph"/>
+        <w:numPr>
+          <w:ilvl w:val="0"/>
+          <w:numId w:val="20"/>
+        </w:numPr>
+        <w:rPr>
+          <w:rFonts w:asciiTheme="majorHAnsi" w:hAnsiTheme="majorHAnsi" w:cstheme="majorHAnsi"/>
+          <w:sz w:val="24"/>
+          <w:szCs w:val="24"/>
+        </w:rPr>
+      </w:pPr>
+      <w:proofErr w:type="spellStart"/>
+      <w:r>
+        <w:rPr>
+          <w:rFonts w:asciiTheme="majorHAnsi" w:hAnsiTheme="majorHAnsi" w:cstheme="majorHAnsi"/>
+          <w:sz w:val="24"/>
+          <w:szCs w:val="24"/>
+        </w:rPr>
+        <w:t>Manajemen</w:t>
+      </w:r>
+      <w:proofErr w:type="spellEnd"/>
+      <w:r>
+        <w:rPr>
+          <w:rFonts w:asciiTheme="majorHAnsi" w:hAnsiTheme="majorHAnsi" w:cstheme="majorHAnsi"/>
+          <w:sz w:val="24"/>
+          <w:szCs w:val="24"/>
+        </w:rPr>
+        <w:t xml:space="preserve"> data </w:t>
+      </w:r>
+      <w:proofErr w:type="spellStart"/>
+      <w:r>
+        <w:rPr>
+          <w:rFonts w:asciiTheme="majorHAnsi" w:hAnsiTheme="majorHAnsi" w:cstheme="majorHAnsi"/>
+          <w:sz w:val="24"/>
+          <w:szCs w:val="24"/>
+        </w:rPr>
+        <w:t>pasien</w:t>
+      </w:r>
+      <w:proofErr w:type="spellEnd"/>
+    </w:p>
+    <w:p>
+      <w:pPr>
+        <w:pStyle w:val="ListParagraph"/>
+        <w:numPr>
+          <w:ilvl w:val="0"/>
+          <w:numId w:val="20"/>
+        </w:numPr>
+        <w:rPr>
+          <w:rFonts w:asciiTheme="majorHAnsi" w:hAnsiTheme="majorHAnsi" w:cstheme="majorHAnsi"/>
+          <w:sz w:val="24"/>
+          <w:szCs w:val="24"/>
+        </w:rPr>
+      </w:pPr>
+      <w:proofErr w:type="spellStart"/>
+      <w:r>
+        <w:rPr>
+          <w:rFonts w:asciiTheme="majorHAnsi" w:hAnsiTheme="majorHAnsi" w:cstheme="majorHAnsi"/>
+          <w:sz w:val="24"/>
+          <w:szCs w:val="24"/>
+        </w:rPr>
+        <w:t>Penjadwalan</w:t>
+      </w:r>
+      <w:proofErr w:type="spellEnd"/>
+      <w:r>
+        <w:rPr>
+          <w:rFonts w:asciiTheme="majorHAnsi" w:hAnsiTheme="majorHAnsi" w:cstheme="majorHAnsi"/>
+          <w:sz w:val="24"/>
+          <w:szCs w:val="24"/>
+        </w:rPr>
+        <w:t xml:space="preserve"> </w:t>
+      </w:r>
+      <w:proofErr w:type="spellStart"/>
+      <w:r>
+        <w:rPr>
+          <w:rFonts w:asciiTheme="majorHAnsi" w:hAnsiTheme="majorHAnsi" w:cstheme="majorHAnsi"/>
+          <w:sz w:val="24"/>
+          <w:szCs w:val="24"/>
+        </w:rPr>
+        <w:t>dokter</w:t>
+      </w:r>
+      <w:proofErr w:type="spellEnd"/>
+      <w:r>
+        <w:rPr>
+          <w:rFonts w:asciiTheme="majorHAnsi" w:hAnsiTheme="majorHAnsi" w:cstheme="majorHAnsi"/>
+          <w:sz w:val="24"/>
+          <w:szCs w:val="24"/>
+        </w:rPr>
+        <w:t xml:space="preserve"> dan appointment</w:t>
+      </w:r>
+    </w:p>
+    <w:p>
+      <w:pPr>
+        <w:pStyle w:val="ListParagraph"/>
+        <w:numPr>
+          <w:ilvl w:val="0"/>
+          <w:numId w:val="20"/>
+        </w:numPr>
+        <w:rPr>
+          <w:rFonts w:asciiTheme="majorHAnsi" w:hAnsiTheme="majorHAnsi" w:cstheme="majorHAnsi"/>
+          <w:sz w:val="24"/>
+          <w:szCs w:val="24"/>
+        </w:rPr>
+      </w:pPr>
+      <w:proofErr w:type="spellStart"/>
+      <w:r>
+        <w:rPr>
+          <w:rFonts w:asciiTheme="majorHAnsi" w:hAnsiTheme="majorHAnsi" w:cstheme="majorHAnsi"/>
+          <w:sz w:val="24"/>
+          <w:szCs w:val="24"/>
+        </w:rPr>
+        <w:t>Pencatatan</w:t>
+      </w:r>
+      <w:proofErr w:type="spellEnd"/>
+      <w:r>
+        <w:rPr>
+          <w:rFonts w:asciiTheme="majorHAnsi" w:hAnsiTheme="majorHAnsi" w:cstheme="majorHAnsi"/>
+          <w:sz w:val="24"/>
+          <w:szCs w:val="24"/>
+        </w:rPr>
+        <w:t xml:space="preserve"> </w:t>
+      </w:r>
+      <w:proofErr w:type="spellStart"/>
+      <w:r>
+        <w:rPr>
+          <w:rFonts w:asciiTheme="majorHAnsi" w:hAnsiTheme="majorHAnsi" w:cstheme="majorHAnsi"/>
+          <w:sz w:val="24"/>
+          <w:szCs w:val="24"/>
+        </w:rPr>
+        <w:t>rekam</w:t>
+      </w:r>
+      <w:proofErr w:type="spellEnd"/>
+      <w:r>
+        <w:rPr>
+          <w:rFonts w:asciiTheme="majorHAnsi" w:hAnsiTheme="majorHAnsi" w:cstheme="majorHAnsi"/>
+          <w:sz w:val="24"/>
+          <w:szCs w:val="24"/>
+        </w:rPr>
+        <w:t xml:space="preserve"> </w:t>
+      </w:r>
+      <w:proofErr w:type="spellStart"/>
+      <w:r>
+        <w:rPr>
+          <w:rFonts w:asciiTheme="majorHAnsi" w:hAnsiTheme="majorHAnsi" w:cstheme="majorHAnsi"/>
+          <w:sz w:val="24"/>
+          <w:szCs w:val="24"/>
+        </w:rPr>
+        <w:t>medis</w:t>
+      </w:r>
+      <w:proofErr w:type="spellEnd"/>
+    </w:p>
+    <w:p>
+      <w:pPr>
+        <w:pStyle w:val="ListParagraph"/>
+        <w:numPr>
+          <w:ilvl w:val="0"/>
+          <w:numId w:val="20"/>
+        </w:numPr>
+        <w:rPr>
+          <w:rFonts w:asciiTheme="majorHAnsi" w:hAnsiTheme="majorHAnsi" w:cstheme="majorHAnsi"/>
+          <w:sz w:val="24"/>
+          <w:szCs w:val="24"/>
+        </w:rPr>
+      </w:pPr>
+      <w:proofErr w:type="spellStart"/>
+      <w:r>
+        <w:rPr>
+          <w:rFonts w:asciiTheme="majorHAnsi" w:hAnsiTheme="majorHAnsi" w:cstheme="majorHAnsi"/>
+          <w:sz w:val="24"/>
+          <w:szCs w:val="24"/>
+        </w:rPr>
+        <w:t>Pengelolaan</w:t>
+      </w:r>
+      <w:proofErr w:type="spellEnd"/>
+      <w:r>
+        <w:rPr>
+          <w:rFonts w:asciiTheme="majorHAnsi" w:hAnsiTheme="majorHAnsi" w:cstheme="majorHAnsi"/>
+          <w:sz w:val="24"/>
+          <w:szCs w:val="24"/>
+        </w:rPr>
+        <w:t xml:space="preserve"> </w:t>
+      </w:r>
+      <w:proofErr w:type="spellStart"/>
+      <w:r>
+        <w:rPr>
+          <w:rFonts w:asciiTheme="majorHAnsi" w:hAnsiTheme="majorHAnsi" w:cstheme="majorHAnsi"/>
+          <w:sz w:val="24"/>
+          <w:szCs w:val="24"/>
+        </w:rPr>
+        <w:t>resep</w:t>
+      </w:r>
+      <w:proofErr w:type="spellEnd"/>
+      <w:r>
+        <w:rPr>
+          <w:rFonts w:asciiTheme="majorHAnsi" w:hAnsiTheme="majorHAnsi" w:cstheme="majorHAnsi"/>
+          <w:sz w:val="24"/>
+          <w:szCs w:val="24"/>
+        </w:rPr>
+        <w:t xml:space="preserve"> dan </w:t>
+      </w:r>
+      <w:proofErr w:type="spellStart"/>
+      <w:r>
+        <w:rPr>
+          <w:rFonts w:asciiTheme="majorHAnsi" w:hAnsiTheme="majorHAnsi" w:cstheme="majorHAnsi"/>
+          <w:sz w:val="24"/>
+          <w:szCs w:val="24"/>
+        </w:rPr>
+        <w:t>obat</w:t>
+      </w:r>
+      <w:proofErr w:type="spellEnd"/>
+    </w:p>
+    <w:p>
+      <w:pPr>
+        <w:pStyle w:val="ListParagraph"/>
+        <w:numPr>
+          <w:ilvl w:val="0"/>
+          <w:numId w:val="20"/>
+        </w:numPr>
+        <w:rPr>
+          <w:rFonts w:asciiTheme="majorHAnsi" w:hAnsiTheme="majorHAnsi" w:cstheme="majorHAnsi"/>
+          <w:sz w:val="24"/>
+          <w:szCs w:val="24"/>
+        </w:rPr>
+      </w:pPr>
+      <w:proofErr w:type="spellStart"/>
+      <w:r>
+        <w:rPr>
+          <w:rFonts w:asciiTheme="majorHAnsi" w:hAnsiTheme="majorHAnsi" w:cstheme="majorHAnsi"/>
+          <w:sz w:val="24"/>
+          <w:szCs w:val="24"/>
+        </w:rPr>
+        <w:t>Manajemen</w:t>
+      </w:r>
+      <w:proofErr w:type="spellEnd"/>
+      <w:r>
+        <w:rPr>
+          <w:rFonts w:asciiTheme="majorHAnsi" w:hAnsiTheme="majorHAnsi" w:cstheme="majorHAnsi"/>
+          <w:sz w:val="24"/>
+          <w:szCs w:val="24"/>
+        </w:rPr>
+        <w:t xml:space="preserve"> </w:t>
+      </w:r>
+      <w:proofErr w:type="spellStart"/>
+      <w:r>
+        <w:rPr>
+          <w:rFonts w:asciiTheme="majorHAnsi" w:hAnsiTheme="majorHAnsi" w:cstheme="majorHAnsi"/>
+          <w:sz w:val="24"/>
+          <w:szCs w:val="24"/>
+        </w:rPr>
+        <w:t>pembayaran</w:t>
+      </w:r>
+      <w:proofErr w:type="spellEnd"/>
+      <w:r>
+        <w:rPr>
+          <w:rFonts w:asciiTheme="majorHAnsi" w:hAnsiTheme="majorHAnsi" w:cstheme="majorHAnsi"/>
+          <w:sz w:val="24"/>
+          <w:szCs w:val="24"/>
+        </w:rPr>
+        <w:t xml:space="preserve"> dan </w:t>
+      </w:r>
+      <w:proofErr w:type="spellStart"/>
+      <w:r>
+        <w:rPr>
+          <w:rFonts w:asciiTheme="majorHAnsi" w:hAnsiTheme="majorHAnsi" w:cstheme="majorHAnsi"/>
+          <w:sz w:val="24"/>
+          <w:szCs w:val="24"/>
+        </w:rPr>
+        <w:t>asuransi</w:t>
+      </w:r>
+      <w:proofErr w:type="spellEnd"/>
+    </w:p>
+    <w:p>
+      <w:pPr>
+        <w:pStyle w:val="ListParagraph"/>
+        <w:numPr>
+          <w:ilvl w:val="0"/>
+          <w:numId w:val="20"/>
+        </w:numPr>
+        <w:rPr>
+          <w:rFonts w:asciiTheme="majorHAnsi" w:hAnsiTheme="majorHAnsi" w:cstheme="majorHAnsi"/>
+          <w:sz w:val="24"/>
+          <w:szCs w:val="24"/>
+        </w:rPr>
+      </w:pPr>
+      <w:proofErr w:type="spellStart"/>
+      <w:r>
+        <w:rPr>
+          <w:rFonts w:asciiTheme="majorHAnsi" w:hAnsiTheme="majorHAnsi" w:cstheme="majorHAnsi"/>
+          <w:sz w:val="24"/>
+          <w:szCs w:val="24"/>
+        </w:rPr>
+        <w:t>Pelaporan</w:t>
+      </w:r>
+      <w:proofErr w:type="spellEnd"/>
+      <w:r>
+        <w:rPr>
+          <w:rFonts w:asciiTheme="majorHAnsi" w:hAnsiTheme="majorHAnsi" w:cstheme="majorHAnsi"/>
+          <w:sz w:val="24"/>
+          <w:szCs w:val="24"/>
+        </w:rPr>
+        <w:t xml:space="preserve"> dan </w:t>
+      </w:r>
+      <w:proofErr w:type="spellStart"/>
+      <w:r>
+        <w:rPr>
+          <w:rFonts w:asciiTheme="majorHAnsi" w:hAnsiTheme="majorHAnsi" w:cstheme="majorHAnsi"/>
+          <w:sz w:val="24"/>
+          <w:szCs w:val="24"/>
+        </w:rPr>
+        <w:t>administrasi</w:t>
+      </w:r>
+      <w:proofErr w:type="spellEnd"/>
+    </w:p>
+    <w:p>
+      <w:pPr>
+        <w:pStyle w:val="ListParagraph"/>
+        <w:rPr>
+          <w:rFonts w:asciiTheme="majorHAnsi" w:hAnsiTheme="majorHAnsi" w:cstheme="majorHAnsi"/>
+          <w:sz w:val="24"/>
+          <w:szCs w:val="24"/>
+        </w:rPr>
+      </w:pPr>
+      <w:r>
+        <w:rPr>
+          <w:rFonts w:asciiTheme="majorHAnsi" w:hAnsiTheme="majorHAnsi" w:cstheme="majorHAnsi"/>
+          <w:sz w:val="24"/>
+          <w:szCs w:val="24"/>
+        </w:rPr>
+        <w:t xml:space="preserve">Desain </w:t>
+      </w:r>
+      <w:proofErr w:type="spellStart"/>
+      <w:r>
+        <w:rPr>
+          <w:rFonts w:asciiTheme="majorHAnsi" w:hAnsiTheme="majorHAnsi" w:cstheme="majorHAnsi"/>
+          <w:sz w:val="24"/>
+          <w:szCs w:val="24"/>
+        </w:rPr>
+        <w:t>ini</w:t>
+      </w:r>
+      <w:proofErr w:type="spellEnd"/>
+      <w:r>
+        <w:rPr>
+          <w:rFonts w:asciiTheme="majorHAnsi" w:hAnsiTheme="majorHAnsi" w:cstheme="majorHAnsi"/>
+          <w:sz w:val="24"/>
+          <w:szCs w:val="24"/>
+        </w:rPr>
+        <w:t xml:space="preserve"> juga </w:t>
+      </w:r>
+      <w:proofErr w:type="spellStart"/>
+      <w:r>
+        <w:rPr>
+          <w:rFonts w:asciiTheme="majorHAnsi" w:hAnsiTheme="majorHAnsi" w:cstheme="majorHAnsi"/>
+          <w:sz w:val="24"/>
+          <w:szCs w:val="24"/>
+        </w:rPr>
+        <w:t>mempertimbangkan</w:t>
+      </w:r>
+      <w:proofErr w:type="spellEnd"/>
+      <w:r>
+        <w:rPr>
+          <w:rFonts w:asciiTheme="majorHAnsi" w:hAnsiTheme="majorHAnsi" w:cstheme="majorHAnsi"/>
+          <w:sz w:val="24"/>
+          <w:szCs w:val="24"/>
+        </w:rPr>
+        <w:t>:</w:t>
+      </w:r>
+    </w:p>
+    <w:p>
+      <w:pPr>
+        <w:pStyle w:val="ListParagraph"/>
+        <w:numPr>
+          <w:ilvl w:val="0"/>
+          <w:numId w:val="21"/>
+        </w:numPr>
+        <w:rPr>
+          <w:rFonts w:asciiTheme="majorHAnsi" w:hAnsiTheme="majorHAnsi" w:cstheme="majorHAnsi"/>
+          <w:sz w:val="24"/>
+          <w:szCs w:val="24"/>
+        </w:rPr>
+      </w:pPr>
+      <w:r>
+        <w:rPr>
+          <w:rFonts w:asciiTheme="majorHAnsi" w:hAnsiTheme="majorHAnsi" w:cstheme="majorHAnsi"/>
+          <w:sz w:val="24"/>
+          <w:szCs w:val="24"/>
+        </w:rPr>
+        <w:t>Data integrity</w:t>
+      </w:r>
+    </w:p>
+    <w:p>
+      <w:pPr>
+        <w:pStyle w:val="ListParagraph"/>
+        <w:numPr>
+          <w:ilvl w:val="0"/>
+          <w:numId w:val="21"/>
+        </w:numPr>
+        <w:rPr>
+          <w:rFonts w:asciiTheme="majorHAnsi" w:hAnsiTheme="majorHAnsi" w:cstheme="majorHAnsi"/>
+          <w:sz w:val="24"/>
+          <w:szCs w:val="24"/>
+        </w:rPr>
+      </w:pPr>
+      <w:r>
+        <w:rPr>
+          <w:rFonts w:asciiTheme="majorHAnsi" w:hAnsiTheme="majorHAnsi" w:cstheme="majorHAnsi"/>
+          <w:sz w:val="24"/>
+          <w:szCs w:val="24"/>
+        </w:rPr>
+        <w:t>Referential integrity</w:t>
+      </w:r>
+    </w:p>
+    <w:p>
+      <w:pPr>
+        <w:pStyle w:val="ListParagraph"/>
+        <w:numPr>
+          <w:ilvl w:val="0"/>
+          <w:numId w:val="21"/>
+        </w:numPr>
+        <w:rPr>
+          <w:rFonts w:asciiTheme="majorHAnsi" w:hAnsiTheme="majorHAnsi" w:cstheme="majorHAnsi"/>
+          <w:sz w:val="24"/>
+          <w:szCs w:val="24"/>
+        </w:rPr>
+      </w:pPr>
+      <w:r>
+        <w:rPr>
+          <w:rFonts w:asciiTheme="majorHAnsi" w:hAnsiTheme="majorHAnsi" w:cstheme="majorHAnsi"/>
+          <w:sz w:val="24"/>
+          <w:szCs w:val="24"/>
+        </w:rPr>
+        <w:t>Minimal redundancy</w:t>
+      </w:r>
+    </w:p>
+    <w:p>
+      <w:pPr>
+        <w:pStyle w:val="ListParagraph"/>
+        <w:numPr>
+          <w:ilvl w:val="0"/>
+          <w:numId w:val="21"/>
+        </w:numPr>
+        <w:rPr>
+          <w:rFonts w:asciiTheme="majorHAnsi" w:hAnsiTheme="majorHAnsi" w:cstheme="majorHAnsi"/>
+          <w:sz w:val="24"/>
+          <w:szCs w:val="24"/>
+        </w:rPr>
+      </w:pPr>
+      <w:r>
+        <w:rPr>
+          <w:rFonts w:asciiTheme="majorHAnsi" w:hAnsiTheme="majorHAnsi" w:cstheme="majorHAnsi"/>
+          <w:sz w:val="24"/>
+          <w:szCs w:val="24"/>
+        </w:rPr>
+        <w:t xml:space="preserve">Flexibility </w:t>
+      </w:r>
+      <w:proofErr w:type="spellStart"/>
+      <w:r>
+        <w:rPr>
+          <w:rFonts w:asciiTheme="majorHAnsi" w:hAnsiTheme="majorHAnsi" w:cstheme="majorHAnsi"/>
+          <w:sz w:val="24"/>
+          <w:szCs w:val="24"/>
+        </w:rPr>
+        <w:t>untuk</w:t>
+      </w:r>
+      <w:proofErr w:type="spellEnd"/>
+      <w:r>
+        <w:rPr>
+          <w:rFonts w:asciiTheme="majorHAnsi" w:hAnsiTheme="majorHAnsi" w:cstheme="majorHAnsi"/>
+          <w:sz w:val="24"/>
+          <w:szCs w:val="24"/>
+        </w:rPr>
+        <w:t xml:space="preserve"> </w:t>
+      </w:r>
+      <w:proofErr w:type="spellStart"/>
+      <w:r>
+        <w:rPr>
+          <w:rFonts w:asciiTheme="majorHAnsi" w:hAnsiTheme="majorHAnsi" w:cstheme="majorHAnsi"/>
+          <w:sz w:val="24"/>
+          <w:szCs w:val="24"/>
+        </w:rPr>
+        <w:t>pengembangan</w:t>
+      </w:r>
+      <w:proofErr w:type="spellEnd"/>
+    </w:p>
+    <w:p>
+      <w:pPr>
+        <w:pStyle w:val="ListParagraph"/>
+        <w:numPr>
+          <w:ilvl w:val="0"/>
+          <w:numId w:val="21"/>
+        </w:numPr>
+        <w:rPr>
+          <w:rFonts w:asciiTheme="majorHAnsi" w:hAnsiTheme="majorHAnsi" w:cstheme="majorHAnsi"/>
+          <w:sz w:val="24"/>
+          <w:szCs w:val="24"/>
+        </w:rPr>
+      </w:pPr>
+      <w:r>
+        <w:rPr>
+          <w:rFonts w:asciiTheme="majorHAnsi" w:hAnsiTheme="majorHAnsi" w:cstheme="majorHAnsi"/>
+          <w:sz w:val="24"/>
+          <w:szCs w:val="24"/>
+        </w:rPr>
+        <w:t xml:space="preserve">Security dan privacy data </w:t>
+      </w:r>
+      <w:proofErr w:type="spellStart"/>
+      <w:r>
+        <w:rPr>
+          <w:rFonts w:asciiTheme="majorHAnsi" w:hAnsiTheme="majorHAnsi" w:cstheme="majorHAnsi"/>
+          <w:sz w:val="24"/>
+          <w:szCs w:val="24"/>
+        </w:rPr>
+        <w:t>pasien</w:t>
+      </w:r>
+      <w:proofErr w:type="spellEnd"/>
+    </w:p>
     <w:p>
       <w:pPr>
         <w:pStyle w:val="ListParagraph"/>
@@ -8997,6 +10864,155 @@
     </w:lvl>
   </w:abstractNum>
   <w:abstractNum w:abstractNumId="2" w15:restartNumberingAfterBreak="0">
+    <w:nsid w:val="1E6D6993"/>
+    <w:multiLevelType w:val="multilevel"/>
+    <w:tmpl w:val="1652870A"/>
+    <w:lvl w:ilvl="0">
+      <w:start w:val="1"/>
+      <w:numFmt w:val="bullet"/>
+      <w:lvlText w:val=""/>
+      <w:lvlJc w:val="left"/>
+      <w:pPr>
+        <w:tabs>
+          <w:tab w:val="num" w:pos="720"/>
+        </w:tabs>
+        <w:ind w:left="720" w:hanging="360"/>
+      </w:pPr>
+      <w:rPr>
+        <w:rFonts w:ascii="Symbol" w:hAnsi="Symbol" w:hint="default"/>
+        <w:sz w:val="20"/>
+      </w:rPr>
+    </w:lvl>
+    <w:lvl w:ilvl="1" w:tentative="1">
+      <w:start w:val="1"/>
+      <w:numFmt w:val="bullet"/>
+      <w:lvlText w:val=""/>
+      <w:lvlJc w:val="left"/>
+      <w:pPr>
+        <w:tabs>
+          <w:tab w:val="num" w:pos="1440"/>
+        </w:tabs>
+        <w:ind w:left="1440" w:hanging="360"/>
+      </w:pPr>
+      <w:rPr>
+        <w:rFonts w:ascii="Symbol" w:hAnsi="Symbol" w:hint="default"/>
+        <w:sz w:val="20"/>
+      </w:rPr>
+    </w:lvl>
+    <w:lvl w:ilvl="2" w:tentative="1">
+      <w:start w:val="1"/>
+      <w:numFmt w:val="bullet"/>
+      <w:lvlText w:val=""/>
+      <w:lvlJc w:val="left"/>
+      <w:pPr>
+        <w:tabs>
+          <w:tab w:val="num" w:pos="2160"/>
+        </w:tabs>
+        <w:ind w:left="2160" w:hanging="360"/>
+      </w:pPr>
+      <w:rPr>
+        <w:rFonts w:ascii="Symbol" w:hAnsi="Symbol" w:hint="default"/>
+        <w:sz w:val="20"/>
+      </w:rPr>
+    </w:lvl>
+    <w:lvl w:ilvl="3" w:tentative="1">
+      <w:start w:val="1"/>
+      <w:numFmt w:val="bullet"/>
+      <w:lvlText w:val=""/>
+      <w:lvlJc w:val="left"/>
+      <w:pPr>
+        <w:tabs>
+          <w:tab w:val="num" w:pos="2880"/>
+        </w:tabs>
+        <w:ind w:left="2880" w:hanging="360"/>
+      </w:pPr>
+      <w:rPr>
+        <w:rFonts w:ascii="Symbol" w:hAnsi="Symbol" w:hint="default"/>
+        <w:sz w:val="20"/>
+      </w:rPr>
+    </w:lvl>
+    <w:lvl w:ilvl="4" w:tentative="1">
+      <w:start w:val="1"/>
+      <w:numFmt w:val="bullet"/>
+      <w:lvlText w:val=""/>
+      <w:lvlJc w:val="left"/>
+      <w:pPr>
+        <w:tabs>
+          <w:tab w:val="num" w:pos="3600"/>
+        </w:tabs>
+        <w:ind w:left="3600" w:hanging="360"/>
+      </w:pPr>
+      <w:rPr>
+        <w:rFonts w:ascii="Symbol" w:hAnsi="Symbol" w:hint="default"/>
+        <w:sz w:val="20"/>
+      </w:rPr>
+    </w:lvl>
+    <w:lvl w:ilvl="5" w:tentative="1">
+      <w:start w:val="1"/>
+      <w:numFmt w:val="bullet"/>
+      <w:lvlText w:val=""/>
+      <w:lvlJc w:val="left"/>
+      <w:pPr>
+        <w:tabs>
+          <w:tab w:val="num" w:pos="4320"/>
+        </w:tabs>
+        <w:ind w:left="4320" w:hanging="360"/>
+      </w:pPr>
+      <w:rPr>
+        <w:rFonts w:ascii="Symbol" w:hAnsi="Symbol" w:hint="default"/>
+        <w:sz w:val="20"/>
+      </w:rPr>
+    </w:lvl>
+    <w:lvl w:ilvl="6" w:tentative="1">
+      <w:start w:val="1"/>
+      <w:numFmt w:val="bullet"/>
+      <w:lvlText w:val=""/>
+      <w:lvlJc w:val="left"/>
+      <w:pPr>
+        <w:tabs>
+          <w:tab w:val="num" w:pos="5040"/>
+        </w:tabs>
+        <w:ind w:left="5040" w:hanging="360"/>
+      </w:pPr>
+      <w:rPr>
+        <w:rFonts w:ascii="Symbol" w:hAnsi="Symbol" w:hint="default"/>
+        <w:sz w:val="20"/>
+      </w:rPr>
+    </w:lvl>
+    <w:lvl w:ilvl="7" w:tentative="1">
+      <w:start w:val="1"/>
+      <w:numFmt w:val="bullet"/>
+      <w:lvlText w:val=""/>
+      <w:lvlJc w:val="left"/>
+      <w:pPr>
+        <w:tabs>
+          <w:tab w:val="num" w:pos="5760"/>
+        </w:tabs>
+        <w:ind w:left="5760" w:hanging="360"/>
+      </w:pPr>
+      <w:rPr>
+        <w:rFonts w:ascii="Symbol" w:hAnsi="Symbol" w:hint="default"/>
+        <w:sz w:val="20"/>
+      </w:rPr>
+    </w:lvl>
+    <w:lvl w:ilvl="8" w:tentative="1">
+      <w:start w:val="1"/>
+      <w:numFmt w:val="bullet"/>
+      <w:lvlText w:val=""/>
+      <w:lvlJc w:val="left"/>
+      <w:pPr>
+        <w:tabs>
+          <w:tab w:val="num" w:pos="6480"/>
+        </w:tabs>
+        <w:ind w:left="6480" w:hanging="360"/>
+      </w:pPr>
+      <w:rPr>
+        <w:rFonts w:ascii="Symbol" w:hAnsi="Symbol" w:hint="default"/>
+        <w:sz w:val="20"/>
+      </w:rPr>
+    </w:lvl>
+  </w:abstractNum>
+  <w:abstractNum w:abstractNumId="3" w15:restartNumberingAfterBreak="0">
     <w:nsid w:val="2AEA0B95"/>
     <w:multiLevelType w:val="multilevel"/>
     <w:tmpl w:val="03A4ECB0"/>
@@ -9145,7 +11161,7 @@
       </w:rPr>
     </w:lvl>
   </w:abstractNum>
-  <w:abstractNum w:abstractNumId="3" w15:restartNumberingAfterBreak="0">
+  <w:abstractNum w:abstractNumId="4" w15:restartNumberingAfterBreak="0">
     <w:nsid w:val="2C3C3B6B"/>
     <w:multiLevelType w:val="hybridMultilevel"/>
     <w:tmpl w:val="DEB688F6"/>
@@ -9231,7 +11247,305 @@
       </w:pPr>
     </w:lvl>
   </w:abstractNum>
-  <w:abstractNum w:abstractNumId="4" w15:restartNumberingAfterBreak="0">
+  <w:abstractNum w:abstractNumId="5" w15:restartNumberingAfterBreak="0">
+    <w:nsid w:val="3104138A"/>
+    <w:multiLevelType w:val="multilevel"/>
+    <w:tmpl w:val="A0102FB8"/>
+    <w:lvl w:ilvl="0">
+      <w:start w:val="1"/>
+      <w:numFmt w:val="bullet"/>
+      <w:lvlText w:val=""/>
+      <w:lvlJc w:val="left"/>
+      <w:pPr>
+        <w:tabs>
+          <w:tab w:val="num" w:pos="720"/>
+        </w:tabs>
+        <w:ind w:left="720" w:hanging="360"/>
+      </w:pPr>
+      <w:rPr>
+        <w:rFonts w:ascii="Symbol" w:hAnsi="Symbol" w:hint="default"/>
+        <w:sz w:val="20"/>
+      </w:rPr>
+    </w:lvl>
+    <w:lvl w:ilvl="1" w:tentative="1">
+      <w:start w:val="1"/>
+      <w:numFmt w:val="bullet"/>
+      <w:lvlText w:val=""/>
+      <w:lvlJc w:val="left"/>
+      <w:pPr>
+        <w:tabs>
+          <w:tab w:val="num" w:pos="1440"/>
+        </w:tabs>
+        <w:ind w:left="1440" w:hanging="360"/>
+      </w:pPr>
+      <w:rPr>
+        <w:rFonts w:ascii="Symbol" w:hAnsi="Symbol" w:hint="default"/>
+        <w:sz w:val="20"/>
+      </w:rPr>
+    </w:lvl>
+    <w:lvl w:ilvl="2" w:tentative="1">
+      <w:start w:val="1"/>
+      <w:numFmt w:val="bullet"/>
+      <w:lvlText w:val=""/>
+      <w:lvlJc w:val="left"/>
+      <w:pPr>
+        <w:tabs>
+          <w:tab w:val="num" w:pos="2160"/>
+        </w:tabs>
+        <w:ind w:left="2160" w:hanging="360"/>
+      </w:pPr>
+      <w:rPr>
+        <w:rFonts w:ascii="Symbol" w:hAnsi="Symbol" w:hint="default"/>
+        <w:sz w:val="20"/>
+      </w:rPr>
+    </w:lvl>
+    <w:lvl w:ilvl="3" w:tentative="1">
+      <w:start w:val="1"/>
+      <w:numFmt w:val="bullet"/>
+      <w:lvlText w:val=""/>
+      <w:lvlJc w:val="left"/>
+      <w:pPr>
+        <w:tabs>
+          <w:tab w:val="num" w:pos="2880"/>
+        </w:tabs>
+        <w:ind w:left="2880" w:hanging="360"/>
+      </w:pPr>
+      <w:rPr>
+        <w:rFonts w:ascii="Symbol" w:hAnsi="Symbol" w:hint="default"/>
+        <w:sz w:val="20"/>
+      </w:rPr>
+    </w:lvl>
+    <w:lvl w:ilvl="4" w:tentative="1">
+      <w:start w:val="1"/>
+      <w:numFmt w:val="bullet"/>
+      <w:lvlText w:val=""/>
+      <w:lvlJc w:val="left"/>
+      <w:pPr>
+        <w:tabs>
+          <w:tab w:val="num" w:pos="3600"/>
+        </w:tabs>
+        <w:ind w:left="3600" w:hanging="360"/>
+      </w:pPr>
+      <w:rPr>
+        <w:rFonts w:ascii="Symbol" w:hAnsi="Symbol" w:hint="default"/>
+        <w:sz w:val="20"/>
+      </w:rPr>
+    </w:lvl>
+    <w:lvl w:ilvl="5" w:tentative="1">
+      <w:start w:val="1"/>
+      <w:numFmt w:val="bullet"/>
+      <w:lvlText w:val=""/>
+      <w:lvlJc w:val="left"/>
+      <w:pPr>
+        <w:tabs>
+          <w:tab w:val="num" w:pos="4320"/>
+        </w:tabs>
+        <w:ind w:left="4320" w:hanging="360"/>
+      </w:pPr>
+      <w:rPr>
+        <w:rFonts w:ascii="Symbol" w:hAnsi="Symbol" w:hint="default"/>
+        <w:sz w:val="20"/>
+      </w:rPr>
+    </w:lvl>
+    <w:lvl w:ilvl="6" w:tentative="1">
+      <w:start w:val="1"/>
+      <w:numFmt w:val="bullet"/>
+      <w:lvlText w:val=""/>
+      <w:lvlJc w:val="left"/>
+      <w:pPr>
+        <w:tabs>
+          <w:tab w:val="num" w:pos="5040"/>
+        </w:tabs>
+        <w:ind w:left="5040" w:hanging="360"/>
+      </w:pPr>
+      <w:rPr>
+        <w:rFonts w:ascii="Symbol" w:hAnsi="Symbol" w:hint="default"/>
+        <w:sz w:val="20"/>
+      </w:rPr>
+    </w:lvl>
+    <w:lvl w:ilvl="7" w:tentative="1">
+      <w:start w:val="1"/>
+      <w:numFmt w:val="bullet"/>
+      <w:lvlText w:val=""/>
+      <w:lvlJc w:val="left"/>
+      <w:pPr>
+        <w:tabs>
+          <w:tab w:val="num" w:pos="5760"/>
+        </w:tabs>
+        <w:ind w:left="5760" w:hanging="360"/>
+      </w:pPr>
+      <w:rPr>
+        <w:rFonts w:ascii="Symbol" w:hAnsi="Symbol" w:hint="default"/>
+        <w:sz w:val="20"/>
+      </w:rPr>
+    </w:lvl>
+    <w:lvl w:ilvl="8" w:tentative="1">
+      <w:start w:val="1"/>
+      <w:numFmt w:val="bullet"/>
+      <w:lvlText w:val=""/>
+      <w:lvlJc w:val="left"/>
+      <w:pPr>
+        <w:tabs>
+          <w:tab w:val="num" w:pos="6480"/>
+        </w:tabs>
+        <w:ind w:left="6480" w:hanging="360"/>
+      </w:pPr>
+      <w:rPr>
+        <w:rFonts w:ascii="Symbol" w:hAnsi="Symbol" w:hint="default"/>
+        <w:sz w:val="20"/>
+      </w:rPr>
+    </w:lvl>
+  </w:abstractNum>
+  <w:abstractNum w:abstractNumId="6" w15:restartNumberingAfterBreak="0">
+    <w:nsid w:val="33185FD1"/>
+    <w:multiLevelType w:val="multilevel"/>
+    <w:tmpl w:val="3CB2DD52"/>
+    <w:lvl w:ilvl="0">
+      <w:start w:val="1"/>
+      <w:numFmt w:val="bullet"/>
+      <w:lvlText w:val=""/>
+      <w:lvlJc w:val="left"/>
+      <w:pPr>
+        <w:tabs>
+          <w:tab w:val="num" w:pos="720"/>
+        </w:tabs>
+        <w:ind w:left="720" w:hanging="360"/>
+      </w:pPr>
+      <w:rPr>
+        <w:rFonts w:ascii="Symbol" w:hAnsi="Symbol" w:hint="default"/>
+        <w:sz w:val="20"/>
+      </w:rPr>
+    </w:lvl>
+    <w:lvl w:ilvl="1" w:tentative="1">
+      <w:start w:val="1"/>
+      <w:numFmt w:val="bullet"/>
+      <w:lvlText w:val=""/>
+      <w:lvlJc w:val="left"/>
+      <w:pPr>
+        <w:tabs>
+          <w:tab w:val="num" w:pos="1440"/>
+        </w:tabs>
+        <w:ind w:left="1440" w:hanging="360"/>
+      </w:pPr>
+      <w:rPr>
+        <w:rFonts w:ascii="Symbol" w:hAnsi="Symbol" w:hint="default"/>
+        <w:sz w:val="20"/>
+      </w:rPr>
+    </w:lvl>
+    <w:lvl w:ilvl="2" w:tentative="1">
+      <w:start w:val="1"/>
+      <w:numFmt w:val="bullet"/>
+      <w:lvlText w:val=""/>
+      <w:lvlJc w:val="left"/>
+      <w:pPr>
+        <w:tabs>
+          <w:tab w:val="num" w:pos="2160"/>
+        </w:tabs>
+        <w:ind w:left="2160" w:hanging="360"/>
+      </w:pPr>
+      <w:rPr>
+        <w:rFonts w:ascii="Symbol" w:hAnsi="Symbol" w:hint="default"/>
+        <w:sz w:val="20"/>
+      </w:rPr>
+    </w:lvl>
+    <w:lvl w:ilvl="3" w:tentative="1">
+      <w:start w:val="1"/>
+      <w:numFmt w:val="bullet"/>
+      <w:lvlText w:val=""/>
+      <w:lvlJc w:val="left"/>
+      <w:pPr>
+        <w:tabs>
+          <w:tab w:val="num" w:pos="2880"/>
+        </w:tabs>
+        <w:ind w:left="2880" w:hanging="360"/>
+      </w:pPr>
+      <w:rPr>
+        <w:rFonts w:ascii="Symbol" w:hAnsi="Symbol" w:hint="default"/>
+        <w:sz w:val="20"/>
+      </w:rPr>
+    </w:lvl>
+    <w:lvl w:ilvl="4" w:tentative="1">
+      <w:start w:val="1"/>
+      <w:numFmt w:val="bullet"/>
+      <w:lvlText w:val=""/>
+      <w:lvlJc w:val="left"/>
+      <w:pPr>
+        <w:tabs>
+          <w:tab w:val="num" w:pos="3600"/>
+        </w:tabs>
+        <w:ind w:left="3600" w:hanging="360"/>
+      </w:pPr>
+      <w:rPr>
+        <w:rFonts w:ascii="Symbol" w:hAnsi="Symbol" w:hint="default"/>
+        <w:sz w:val="20"/>
+      </w:rPr>
+    </w:lvl>
+    <w:lvl w:ilvl="5" w:tentative="1">
+      <w:start w:val="1"/>
+      <w:numFmt w:val="bullet"/>
+      <w:lvlText w:val=""/>
+      <w:lvlJc w:val="left"/>
+      <w:pPr>
+        <w:tabs>
+          <w:tab w:val="num" w:pos="4320"/>
+        </w:tabs>
+        <w:ind w:left="4320" w:hanging="360"/>
+      </w:pPr>
+      <w:rPr>
+        <w:rFonts w:ascii="Symbol" w:hAnsi="Symbol" w:hint="default"/>
+        <w:sz w:val="20"/>
+      </w:rPr>
+    </w:lvl>
+    <w:lvl w:ilvl="6" w:tentative="1">
+      <w:start w:val="1"/>
+      <w:numFmt w:val="bullet"/>
+      <w:lvlText w:val=""/>
+      <w:lvlJc w:val="left"/>
+      <w:pPr>
+        <w:tabs>
+          <w:tab w:val="num" w:pos="5040"/>
+        </w:tabs>
+        <w:ind w:left="5040" w:hanging="360"/>
+      </w:pPr>
+      <w:rPr>
+        <w:rFonts w:ascii="Symbol" w:hAnsi="Symbol" w:hint="default"/>
+        <w:sz w:val="20"/>
+      </w:rPr>
+    </w:lvl>
+    <w:lvl w:ilvl="7" w:tentative="1">
+      <w:start w:val="1"/>
+      <w:numFmt w:val="bullet"/>
+      <w:lvlText w:val=""/>
+      <w:lvlJc w:val="left"/>
+      <w:pPr>
+        <w:tabs>
+          <w:tab w:val="num" w:pos="5760"/>
+        </w:tabs>
+        <w:ind w:left="5760" w:hanging="360"/>
+      </w:pPr>
+      <w:rPr>
+        <w:rFonts w:ascii="Symbol" w:hAnsi="Symbol" w:hint="default"/>
+        <w:sz w:val="20"/>
+      </w:rPr>
+    </w:lvl>
+    <w:lvl w:ilvl="8" w:tentative="1">
+      <w:start w:val="1"/>
+      <w:numFmt w:val="bullet"/>
+      <w:lvlText w:val=""/>
+      <w:lvlJc w:val="left"/>
+      <w:pPr>
+        <w:tabs>
+          <w:tab w:val="num" w:pos="6480"/>
+        </w:tabs>
+        <w:ind w:left="6480" w:hanging="360"/>
+      </w:pPr>
+      <w:rPr>
+        <w:rFonts w:ascii="Symbol" w:hAnsi="Symbol" w:hint="default"/>
+        <w:sz w:val="20"/>
+      </w:rPr>
+    </w:lvl>
+  </w:abstractNum>
+  <w:abstractNum w:abstractNumId="7" w15:restartNumberingAfterBreak="0">
     <w:nsid w:val="381E1B77"/>
     <w:multiLevelType w:val="hybridMultilevel"/>
     <w:tmpl w:val="987AE868"/>
@@ -9344,7 +11658,156 @@
       </w:rPr>
     </w:lvl>
   </w:abstractNum>
-  <w:abstractNum w:abstractNumId="5" w15:restartNumberingAfterBreak="0">
+  <w:abstractNum w:abstractNumId="8" w15:restartNumberingAfterBreak="0">
+    <w:nsid w:val="3CE972FC"/>
+    <w:multiLevelType w:val="multilevel"/>
+    <w:tmpl w:val="DA7AF604"/>
+    <w:lvl w:ilvl="0">
+      <w:start w:val="1"/>
+      <w:numFmt w:val="bullet"/>
+      <w:lvlText w:val=""/>
+      <w:lvlJc w:val="left"/>
+      <w:pPr>
+        <w:tabs>
+          <w:tab w:val="num" w:pos="720"/>
+        </w:tabs>
+        <w:ind w:left="720" w:hanging="360"/>
+      </w:pPr>
+      <w:rPr>
+        <w:rFonts w:ascii="Symbol" w:hAnsi="Symbol" w:hint="default"/>
+        <w:sz w:val="20"/>
+      </w:rPr>
+    </w:lvl>
+    <w:lvl w:ilvl="1" w:tentative="1">
+      <w:start w:val="1"/>
+      <w:numFmt w:val="bullet"/>
+      <w:lvlText w:val=""/>
+      <w:lvlJc w:val="left"/>
+      <w:pPr>
+        <w:tabs>
+          <w:tab w:val="num" w:pos="1440"/>
+        </w:tabs>
+        <w:ind w:left="1440" w:hanging="360"/>
+      </w:pPr>
+      <w:rPr>
+        <w:rFonts w:ascii="Symbol" w:hAnsi="Symbol" w:hint="default"/>
+        <w:sz w:val="20"/>
+      </w:rPr>
+    </w:lvl>
+    <w:lvl w:ilvl="2" w:tentative="1">
+      <w:start w:val="1"/>
+      <w:numFmt w:val="bullet"/>
+      <w:lvlText w:val=""/>
+      <w:lvlJc w:val="left"/>
+      <w:pPr>
+        <w:tabs>
+          <w:tab w:val="num" w:pos="2160"/>
+        </w:tabs>
+        <w:ind w:left="2160" w:hanging="360"/>
+      </w:pPr>
+      <w:rPr>
+        <w:rFonts w:ascii="Symbol" w:hAnsi="Symbol" w:hint="default"/>
+        <w:sz w:val="20"/>
+      </w:rPr>
+    </w:lvl>
+    <w:lvl w:ilvl="3" w:tentative="1">
+      <w:start w:val="1"/>
+      <w:numFmt w:val="bullet"/>
+      <w:lvlText w:val=""/>
+      <w:lvlJc w:val="left"/>
+      <w:pPr>
+        <w:tabs>
+          <w:tab w:val="num" w:pos="2880"/>
+        </w:tabs>
+        <w:ind w:left="2880" w:hanging="360"/>
+      </w:pPr>
+      <w:rPr>
+        <w:rFonts w:ascii="Symbol" w:hAnsi="Symbol" w:hint="default"/>
+        <w:sz w:val="20"/>
+      </w:rPr>
+    </w:lvl>
+    <w:lvl w:ilvl="4" w:tentative="1">
+      <w:start w:val="1"/>
+      <w:numFmt w:val="bullet"/>
+      <w:lvlText w:val=""/>
+      <w:lvlJc w:val="left"/>
+      <w:pPr>
+        <w:tabs>
+          <w:tab w:val="num" w:pos="3600"/>
+        </w:tabs>
+        <w:ind w:left="3600" w:hanging="360"/>
+      </w:pPr>
+      <w:rPr>
+        <w:rFonts w:ascii="Symbol" w:hAnsi="Symbol" w:hint="default"/>
+        <w:sz w:val="20"/>
+      </w:rPr>
+    </w:lvl>
+    <w:lvl w:ilvl="5" w:tentative="1">
+      <w:start w:val="1"/>
+      <w:numFmt w:val="bullet"/>
+      <w:lvlText w:val=""/>
+      <w:lvlJc w:val="left"/>
+      <w:pPr>
+        <w:tabs>
+          <w:tab w:val="num" w:pos="4320"/>
+        </w:tabs>
+        <w:ind w:left="4320" w:hanging="360"/>
+      </w:pPr>
+      <w:rPr>
+        <w:rFonts w:ascii="Symbol" w:hAnsi="Symbol" w:hint="default"/>
+        <w:sz w:val="20"/>
+      </w:rPr>
+    </w:lvl>
+    <w:lvl w:ilvl="6" w:tentative="1">
+      <w:start w:val="1"/>
+      <w:numFmt w:val="bullet"/>
+      <w:lvlText w:val=""/>
+      <w:lvlJc w:val="left"/>
+      <w:pPr>
+        <w:tabs>
+          <w:tab w:val="num" w:pos="5040"/>
+        </w:tabs>
+        <w:ind w:left="5040" w:hanging="360"/>
+      </w:pPr>
+      <w:rPr>
+        <w:rFonts w:ascii="Symbol" w:hAnsi="Symbol" w:hint="default"/>
+        <w:sz w:val="20"/>
+      </w:rPr>
+    </w:lvl>
+    <w:lvl w:ilvl="7" w:tentative="1">
+      <w:start w:val="1"/>
+      <w:numFmt w:val="bullet"/>
+      <w:lvlText w:val=""/>
+      <w:lvlJc w:val="left"/>
+      <w:pPr>
+        <w:tabs>
+          <w:tab w:val="num" w:pos="5760"/>
+        </w:tabs>
+        <w:ind w:left="5760" w:hanging="360"/>
+      </w:pPr>
+      <w:rPr>
+        <w:rFonts w:ascii="Symbol" w:hAnsi="Symbol" w:hint="default"/>
+        <w:sz w:val="20"/>
+      </w:rPr>
+    </w:lvl>
+    <w:lvl w:ilvl="8" w:tentative="1">
+      <w:start w:val="1"/>
+      <w:numFmt w:val="bullet"/>
+      <w:lvlText w:val=""/>
+      <w:lvlJc w:val="left"/>
+      <w:pPr>
+        <w:tabs>
+          <w:tab w:val="num" w:pos="6480"/>
+        </w:tabs>
+        <w:ind w:left="6480" w:hanging="360"/>
+      </w:pPr>
+      <w:rPr>
+        <w:rFonts w:ascii="Symbol" w:hAnsi="Symbol" w:hint="default"/>
+        <w:sz w:val="20"/>
+      </w:rPr>
+    </w:lvl>
+  </w:abstractNum>
+  <w:abstractNum w:abstractNumId="9" w15:restartNumberingAfterBreak="0">
     <w:nsid w:val="3FE624F5"/>
     <w:multiLevelType w:val="multilevel"/>
     <w:tmpl w:val="1C82FD14"/>
@@ -9493,7 +11956,7 @@
       </w:rPr>
     </w:lvl>
   </w:abstractNum>
-  <w:abstractNum w:abstractNumId="6" w15:restartNumberingAfterBreak="0">
+  <w:abstractNum w:abstractNumId="10" w15:restartNumberingAfterBreak="0">
     <w:nsid w:val="442749AE"/>
     <w:multiLevelType w:val="hybridMultilevel"/>
     <w:tmpl w:val="3F8081AA"/>
@@ -9579,7 +12042,7 @@
       </w:pPr>
     </w:lvl>
   </w:abstractNum>
-  <w:abstractNum w:abstractNumId="7" w15:restartNumberingAfterBreak="0">
+  <w:abstractNum w:abstractNumId="11" w15:restartNumberingAfterBreak="0">
     <w:nsid w:val="45493483"/>
     <w:multiLevelType w:val="hybridMultilevel"/>
     <w:tmpl w:val="3F8081AA"/>
@@ -9665,7 +12128,233 @@
       </w:pPr>
     </w:lvl>
   </w:abstractNum>
-  <w:abstractNum w:abstractNumId="8" w15:restartNumberingAfterBreak="0">
+  <w:abstractNum w:abstractNumId="12" w15:restartNumberingAfterBreak="0">
+    <w:nsid w:val="4EF97B27"/>
+    <w:multiLevelType w:val="multilevel"/>
+    <w:tmpl w:val="CEC01DB0"/>
+    <w:lvl w:ilvl="0">
+      <w:start w:val="2"/>
+      <w:numFmt w:val="decimal"/>
+      <w:lvlText w:val="%1."/>
+      <w:lvlJc w:val="left"/>
+      <w:pPr>
+        <w:tabs>
+          <w:tab w:val="num" w:pos="720"/>
+        </w:tabs>
+        <w:ind w:left="720" w:hanging="360"/>
+      </w:pPr>
+    </w:lvl>
+    <w:lvl w:ilvl="1" w:tentative="1">
+      <w:start w:val="1"/>
+      <w:numFmt w:val="decimal"/>
+      <w:lvlText w:val="%2."/>
+      <w:lvlJc w:val="left"/>
+      <w:pPr>
+        <w:tabs>
+          <w:tab w:val="num" w:pos="1440"/>
+        </w:tabs>
+        <w:ind w:left="1440" w:hanging="360"/>
+      </w:pPr>
+    </w:lvl>
+    <w:lvl w:ilvl="2" w:tentative="1">
+      <w:start w:val="1"/>
+      <w:numFmt w:val="decimal"/>
+      <w:lvlText w:val="%3."/>
+      <w:lvlJc w:val="left"/>
+      <w:pPr>
+        <w:tabs>
+          <w:tab w:val="num" w:pos="2160"/>
+        </w:tabs>
+        <w:ind w:left="2160" w:hanging="360"/>
+      </w:pPr>
+    </w:lvl>
+    <w:lvl w:ilvl="3" w:tentative="1">
+      <w:start w:val="1"/>
+      <w:numFmt w:val="decimal"/>
+      <w:lvlText w:val="%4."/>
+      <w:lvlJc w:val="left"/>
+      <w:pPr>
+        <w:tabs>
+          <w:tab w:val="num" w:pos="2880"/>
+        </w:tabs>
+        <w:ind w:left="2880" w:hanging="360"/>
+      </w:pPr>
+    </w:lvl>
+    <w:lvl w:ilvl="4" w:tentative="1">
+      <w:start w:val="1"/>
+      <w:numFmt w:val="decimal"/>
+      <w:lvlText w:val="%5."/>
+      <w:lvlJc w:val="left"/>
+      <w:pPr>
+        <w:tabs>
+          <w:tab w:val="num" w:pos="3600"/>
+        </w:tabs>
+        <w:ind w:left="3600" w:hanging="360"/>
+      </w:pPr>
+    </w:lvl>
+    <w:lvl w:ilvl="5" w:tentative="1">
+      <w:start w:val="1"/>
+      <w:numFmt w:val="decimal"/>
+      <w:lvlText w:val="%6."/>
+      <w:lvlJc w:val="left"/>
+      <w:pPr>
+        <w:tabs>
+          <w:tab w:val="num" w:pos="4320"/>
+        </w:tabs>
+        <w:ind w:left="4320" w:hanging="360"/>
+      </w:pPr>
+    </w:lvl>
+    <w:lvl w:ilvl="6" w:tentative="1">
+      <w:start w:val="1"/>
+      <w:numFmt w:val="decimal"/>
+      <w:lvlText w:val="%7."/>
+      <w:lvlJc w:val="left"/>
+      <w:pPr>
+        <w:tabs>
+          <w:tab w:val="num" w:pos="5040"/>
+        </w:tabs>
+        <w:ind w:left="5040" w:hanging="360"/>
+      </w:pPr>
+    </w:lvl>
+    <w:lvl w:ilvl="7" w:tentative="1">
+      <w:start w:val="1"/>
+      <w:numFmt w:val="decimal"/>
+      <w:lvlText w:val="%8."/>
+      <w:lvlJc w:val="left"/>
+      <w:pPr>
+        <w:tabs>
+          <w:tab w:val="num" w:pos="5760"/>
+        </w:tabs>
+        <w:ind w:left="5760" w:hanging="360"/>
+      </w:pPr>
+    </w:lvl>
+    <w:lvl w:ilvl="8" w:tentative="1">
+      <w:start w:val="1"/>
+      <w:numFmt w:val="decimal"/>
+      <w:lvlText w:val="%9."/>
+      <w:lvlJc w:val="left"/>
+      <w:pPr>
+        <w:tabs>
+          <w:tab w:val="num" w:pos="6480"/>
+        </w:tabs>
+        <w:ind w:left="6480" w:hanging="360"/>
+      </w:pPr>
+    </w:lvl>
+  </w:abstractNum>
+  <w:abstractNum w:abstractNumId="13" w15:restartNumberingAfterBreak="0">
+    <w:nsid w:val="5FCF55B8"/>
+    <w:multiLevelType w:val="multilevel"/>
+    <w:tmpl w:val="76785378"/>
+    <w:lvl w:ilvl="0">
+      <w:start w:val="1"/>
+      <w:numFmt w:val="decimal"/>
+      <w:lvlText w:val="%1."/>
+      <w:lvlJc w:val="left"/>
+      <w:pPr>
+        <w:tabs>
+          <w:tab w:val="num" w:pos="720"/>
+        </w:tabs>
+        <w:ind w:left="720" w:hanging="360"/>
+      </w:pPr>
+    </w:lvl>
+    <w:lvl w:ilvl="1" w:tentative="1">
+      <w:start w:val="1"/>
+      <w:numFmt w:val="decimal"/>
+      <w:lvlText w:val="%2."/>
+      <w:lvlJc w:val="left"/>
+      <w:pPr>
+        <w:tabs>
+          <w:tab w:val="num" w:pos="1440"/>
+        </w:tabs>
+        <w:ind w:left="1440" w:hanging="360"/>
+      </w:pPr>
+    </w:lvl>
+    <w:lvl w:ilvl="2" w:tentative="1">
+      <w:start w:val="1"/>
+      <w:numFmt w:val="decimal"/>
+      <w:lvlText w:val="%3."/>
+      <w:lvlJc w:val="left"/>
+      <w:pPr>
+        <w:tabs>
+          <w:tab w:val="num" w:pos="2160"/>
+        </w:tabs>
+        <w:ind w:left="2160" w:hanging="360"/>
+      </w:pPr>
+    </w:lvl>
+    <w:lvl w:ilvl="3" w:tentative="1">
+      <w:start w:val="1"/>
+      <w:numFmt w:val="decimal"/>
+      <w:lvlText w:val="%4."/>
+      <w:lvlJc w:val="left"/>
+      <w:pPr>
+        <w:tabs>
+          <w:tab w:val="num" w:pos="2880"/>
+        </w:tabs>
+        <w:ind w:left="2880" w:hanging="360"/>
+      </w:pPr>
+    </w:lvl>
+    <w:lvl w:ilvl="4" w:tentative="1">
+      <w:start w:val="1"/>
+      <w:numFmt w:val="decimal"/>
+      <w:lvlText w:val="%5."/>
+      <w:lvlJc w:val="left"/>
+      <w:pPr>
+        <w:tabs>
+          <w:tab w:val="num" w:pos="3600"/>
+        </w:tabs>
+        <w:ind w:left="3600" w:hanging="360"/>
+      </w:pPr>
+    </w:lvl>
+    <w:lvl w:ilvl="5" w:tentative="1">
+      <w:start w:val="1"/>
+      <w:numFmt w:val="decimal"/>
+      <w:lvlText w:val="%6."/>
+      <w:lvlJc w:val="left"/>
+      <w:pPr>
+        <w:tabs>
+          <w:tab w:val="num" w:pos="4320"/>
+        </w:tabs>
+        <w:ind w:left="4320" w:hanging="360"/>
+      </w:pPr>
+    </w:lvl>
+    <w:lvl w:ilvl="6" w:tentative="1">
+      <w:start w:val="1"/>
+      <w:numFmt w:val="decimal"/>
+      <w:lvlText w:val="%7."/>
+      <w:lvlJc w:val="left"/>
+      <w:pPr>
+        <w:tabs>
+          <w:tab w:val="num" w:pos="5040"/>
+        </w:tabs>
+        <w:ind w:left="5040" w:hanging="360"/>
+      </w:pPr>
+    </w:lvl>
+    <w:lvl w:ilvl="7" w:tentative="1">
+      <w:start w:val="1"/>
+      <w:numFmt w:val="decimal"/>
+      <w:lvlText w:val="%8."/>
+      <w:lvlJc w:val="left"/>
+      <w:pPr>
+        <w:tabs>
+          <w:tab w:val="num" w:pos="5760"/>
+        </w:tabs>
+        <w:ind w:left="5760" w:hanging="360"/>
+      </w:pPr>
+    </w:lvl>
+    <w:lvl w:ilvl="8" w:tentative="1">
+      <w:start w:val="1"/>
+      <w:numFmt w:val="decimal"/>
+      <w:lvlText w:val="%9."/>
+      <w:lvlJc w:val="left"/>
+      <w:pPr>
+        <w:tabs>
+          <w:tab w:val="num" w:pos="6480"/>
+        </w:tabs>
+        <w:ind w:left="6480" w:hanging="360"/>
+      </w:pPr>
+    </w:lvl>
+  </w:abstractNum>
+  <w:abstractNum w:abstractNumId="14" w15:restartNumberingAfterBreak="0">
     <w:nsid w:val="61356CA1"/>
     <w:multiLevelType w:val="hybridMultilevel"/>
     <w:tmpl w:val="5CD00E62"/>
@@ -9778,7 +12467,156 @@
       </w:rPr>
     </w:lvl>
   </w:abstractNum>
-  <w:abstractNum w:abstractNumId="9" w15:restartNumberingAfterBreak="0">
+  <w:abstractNum w:abstractNumId="15" w15:restartNumberingAfterBreak="0">
+    <w:nsid w:val="63AD421F"/>
+    <w:multiLevelType w:val="multilevel"/>
+    <w:tmpl w:val="C0AE8F72"/>
+    <w:lvl w:ilvl="0">
+      <w:start w:val="1"/>
+      <w:numFmt w:val="bullet"/>
+      <w:lvlText w:val=""/>
+      <w:lvlJc w:val="left"/>
+      <w:pPr>
+        <w:tabs>
+          <w:tab w:val="num" w:pos="720"/>
+        </w:tabs>
+        <w:ind w:left="720" w:hanging="360"/>
+      </w:pPr>
+      <w:rPr>
+        <w:rFonts w:ascii="Symbol" w:hAnsi="Symbol" w:hint="default"/>
+        <w:sz w:val="20"/>
+      </w:rPr>
+    </w:lvl>
+    <w:lvl w:ilvl="1" w:tentative="1">
+      <w:start w:val="1"/>
+      <w:numFmt w:val="bullet"/>
+      <w:lvlText w:val=""/>
+      <w:lvlJc w:val="left"/>
+      <w:pPr>
+        <w:tabs>
+          <w:tab w:val="num" w:pos="1440"/>
+        </w:tabs>
+        <w:ind w:left="1440" w:hanging="360"/>
+      </w:pPr>
+      <w:rPr>
+        <w:rFonts w:ascii="Symbol" w:hAnsi="Symbol" w:hint="default"/>
+        <w:sz w:val="20"/>
+      </w:rPr>
+    </w:lvl>
+    <w:lvl w:ilvl="2" w:tentative="1">
+      <w:start w:val="1"/>
+      <w:numFmt w:val="bullet"/>
+      <w:lvlText w:val=""/>
+      <w:lvlJc w:val="left"/>
+      <w:pPr>
+        <w:tabs>
+          <w:tab w:val="num" w:pos="2160"/>
+        </w:tabs>
+        <w:ind w:left="2160" w:hanging="360"/>
+      </w:pPr>
+      <w:rPr>
+        <w:rFonts w:ascii="Symbol" w:hAnsi="Symbol" w:hint="default"/>
+        <w:sz w:val="20"/>
+      </w:rPr>
+    </w:lvl>
+    <w:lvl w:ilvl="3" w:tentative="1">
+      <w:start w:val="1"/>
+      <w:numFmt w:val="bullet"/>
+      <w:lvlText w:val=""/>
+      <w:lvlJc w:val="left"/>
+      <w:pPr>
+        <w:tabs>
+          <w:tab w:val="num" w:pos="2880"/>
+        </w:tabs>
+        <w:ind w:left="2880" w:hanging="360"/>
+      </w:pPr>
+      <w:rPr>
+        <w:rFonts w:ascii="Symbol" w:hAnsi="Symbol" w:hint="default"/>
+        <w:sz w:val="20"/>
+      </w:rPr>
+    </w:lvl>
+    <w:lvl w:ilvl="4" w:tentative="1">
+      <w:start w:val="1"/>
+      <w:numFmt w:val="bullet"/>
+      <w:lvlText w:val=""/>
+      <w:lvlJc w:val="left"/>
+      <w:pPr>
+        <w:tabs>
+          <w:tab w:val="num" w:pos="3600"/>
+        </w:tabs>
+        <w:ind w:left="3600" w:hanging="360"/>
+      </w:pPr>
+      <w:rPr>
+        <w:rFonts w:ascii="Symbol" w:hAnsi="Symbol" w:hint="default"/>
+        <w:sz w:val="20"/>
+      </w:rPr>
+    </w:lvl>
+    <w:lvl w:ilvl="5" w:tentative="1">
+      <w:start w:val="1"/>
+      <w:numFmt w:val="bullet"/>
+      <w:lvlText w:val=""/>
+      <w:lvlJc w:val="left"/>
+      <w:pPr>
+        <w:tabs>
+          <w:tab w:val="num" w:pos="4320"/>
+        </w:tabs>
+        <w:ind w:left="4320" w:hanging="360"/>
+      </w:pPr>
+      <w:rPr>
+        <w:rFonts w:ascii="Symbol" w:hAnsi="Symbol" w:hint="default"/>
+        <w:sz w:val="20"/>
+      </w:rPr>
+    </w:lvl>
+    <w:lvl w:ilvl="6" w:tentative="1">
+      <w:start w:val="1"/>
+      <w:numFmt w:val="bullet"/>
+      <w:lvlText w:val=""/>
+      <w:lvlJc w:val="left"/>
+      <w:pPr>
+        <w:tabs>
+          <w:tab w:val="num" w:pos="5040"/>
+        </w:tabs>
+        <w:ind w:left="5040" w:hanging="360"/>
+      </w:pPr>
+      <w:rPr>
+        <w:rFonts w:ascii="Symbol" w:hAnsi="Symbol" w:hint="default"/>
+        <w:sz w:val="20"/>
+      </w:rPr>
+    </w:lvl>
+    <w:lvl w:ilvl="7" w:tentative="1">
+      <w:start w:val="1"/>
+      <w:numFmt w:val="bullet"/>
+      <w:lvlText w:val=""/>
+      <w:lvlJc w:val="left"/>
+      <w:pPr>
+        <w:tabs>
+          <w:tab w:val="num" w:pos="5760"/>
+        </w:tabs>
+        <w:ind w:left="5760" w:hanging="360"/>
+      </w:pPr>
+      <w:rPr>
+        <w:rFonts w:ascii="Symbol" w:hAnsi="Symbol" w:hint="default"/>
+        <w:sz w:val="20"/>
+      </w:rPr>
+    </w:lvl>
+    <w:lvl w:ilvl="8" w:tentative="1">
+      <w:start w:val="1"/>
+      <w:numFmt w:val="bullet"/>
+      <w:lvlText w:val=""/>
+      <w:lvlJc w:val="left"/>
+      <w:pPr>
+        <w:tabs>
+          <w:tab w:val="num" w:pos="6480"/>
+        </w:tabs>
+        <w:ind w:left="6480" w:hanging="360"/>
+      </w:pPr>
+      <w:rPr>
+        <w:rFonts w:ascii="Symbol" w:hAnsi="Symbol" w:hint="default"/>
+        <w:sz w:val="20"/>
+      </w:rPr>
+    </w:lvl>
+  </w:abstractNum>
+  <w:abstractNum w:abstractNumId="16" w15:restartNumberingAfterBreak="0">
     <w:nsid w:val="6D0E6FF8"/>
     <w:multiLevelType w:val="multilevel"/>
     <w:tmpl w:val="7B063362"/>
@@ -9927,7 +12765,7 @@
       </w:rPr>
     </w:lvl>
   </w:abstractNum>
-  <w:abstractNum w:abstractNumId="10" w15:restartNumberingAfterBreak="0">
+  <w:abstractNum w:abstractNumId="17" w15:restartNumberingAfterBreak="0">
     <w:nsid w:val="6DE1128A"/>
     <w:multiLevelType w:val="hybridMultilevel"/>
     <w:tmpl w:val="25604D7A"/>
@@ -10013,7 +12851,7 @@
       </w:pPr>
     </w:lvl>
   </w:abstractNum>
-  <w:abstractNum w:abstractNumId="11" w15:restartNumberingAfterBreak="0">
+  <w:abstractNum w:abstractNumId="18" w15:restartNumberingAfterBreak="0">
     <w:nsid w:val="72242AEE"/>
     <w:multiLevelType w:val="hybridMultilevel"/>
     <w:tmpl w:val="37DC3EC6"/>
@@ -10099,20 +12937,282 @@
       </w:pPr>
     </w:lvl>
   </w:abstractNum>
+  <w:abstractNum w:abstractNumId="19" w15:restartNumberingAfterBreak="0">
+    <w:nsid w:val="728361C5"/>
+    <w:multiLevelType w:val="multilevel"/>
+    <w:tmpl w:val="27F2F3C2"/>
+    <w:lvl w:ilvl="0">
+      <w:start w:val="3"/>
+      <w:numFmt w:val="decimal"/>
+      <w:lvlText w:val="%1."/>
+      <w:lvlJc w:val="left"/>
+      <w:pPr>
+        <w:tabs>
+          <w:tab w:val="num" w:pos="720"/>
+        </w:tabs>
+        <w:ind w:left="720" w:hanging="360"/>
+      </w:pPr>
+    </w:lvl>
+    <w:lvl w:ilvl="1" w:tentative="1">
+      <w:start w:val="1"/>
+      <w:numFmt w:val="decimal"/>
+      <w:lvlText w:val="%2."/>
+      <w:lvlJc w:val="left"/>
+      <w:pPr>
+        <w:tabs>
+          <w:tab w:val="num" w:pos="1440"/>
+        </w:tabs>
+        <w:ind w:left="1440" w:hanging="360"/>
+      </w:pPr>
+    </w:lvl>
+    <w:lvl w:ilvl="2" w:tentative="1">
+      <w:start w:val="1"/>
+      <w:numFmt w:val="decimal"/>
+      <w:lvlText w:val="%3."/>
+      <w:lvlJc w:val="left"/>
+      <w:pPr>
+        <w:tabs>
+          <w:tab w:val="num" w:pos="2160"/>
+        </w:tabs>
+        <w:ind w:left="2160" w:hanging="360"/>
+      </w:pPr>
+    </w:lvl>
+    <w:lvl w:ilvl="3" w:tentative="1">
+      <w:start w:val="1"/>
+      <w:numFmt w:val="decimal"/>
+      <w:lvlText w:val="%4."/>
+      <w:lvlJc w:val="left"/>
+      <w:pPr>
+        <w:tabs>
+          <w:tab w:val="num" w:pos="2880"/>
+        </w:tabs>
+        <w:ind w:left="2880" w:hanging="360"/>
+      </w:pPr>
+    </w:lvl>
+    <w:lvl w:ilvl="4" w:tentative="1">
+      <w:start w:val="1"/>
+      <w:numFmt w:val="decimal"/>
+      <w:lvlText w:val="%5."/>
+      <w:lvlJc w:val="left"/>
+      <w:pPr>
+        <w:tabs>
+          <w:tab w:val="num" w:pos="3600"/>
+        </w:tabs>
+        <w:ind w:left="3600" w:hanging="360"/>
+      </w:pPr>
+    </w:lvl>
+    <w:lvl w:ilvl="5" w:tentative="1">
+      <w:start w:val="1"/>
+      <w:numFmt w:val="decimal"/>
+      <w:lvlText w:val="%6."/>
+      <w:lvlJc w:val="left"/>
+      <w:pPr>
+        <w:tabs>
+          <w:tab w:val="num" w:pos="4320"/>
+        </w:tabs>
+        <w:ind w:left="4320" w:hanging="360"/>
+      </w:pPr>
+    </w:lvl>
+    <w:lvl w:ilvl="6" w:tentative="1">
+      <w:start w:val="1"/>
+      <w:numFmt w:val="decimal"/>
+      <w:lvlText w:val="%7."/>
+      <w:lvlJc w:val="left"/>
+      <w:pPr>
+        <w:tabs>
+          <w:tab w:val="num" w:pos="5040"/>
+        </w:tabs>
+        <w:ind w:left="5040" w:hanging="360"/>
+      </w:pPr>
+    </w:lvl>
+    <w:lvl w:ilvl="7" w:tentative="1">
+      <w:start w:val="1"/>
+      <w:numFmt w:val="decimal"/>
+      <w:lvlText w:val="%8."/>
+      <w:lvlJc w:val="left"/>
+      <w:pPr>
+        <w:tabs>
+          <w:tab w:val="num" w:pos="5760"/>
+        </w:tabs>
+        <w:ind w:left="5760" w:hanging="360"/>
+      </w:pPr>
+    </w:lvl>
+    <w:lvl w:ilvl="8" w:tentative="1">
+      <w:start w:val="1"/>
+      <w:numFmt w:val="decimal"/>
+      <w:lvlText w:val="%9."/>
+      <w:lvlJc w:val="left"/>
+      <w:pPr>
+        <w:tabs>
+          <w:tab w:val="num" w:pos="6480"/>
+        </w:tabs>
+        <w:ind w:left="6480" w:hanging="360"/>
+      </w:pPr>
+    </w:lvl>
+  </w:abstractNum>
+  <w:abstractNum w:abstractNumId="20" w15:restartNumberingAfterBreak="0">
+    <w:nsid w:val="74826780"/>
+    <w:multiLevelType w:val="multilevel"/>
+    <w:tmpl w:val="E91674B2"/>
+    <w:lvl w:ilvl="0">
+      <w:start w:val="1"/>
+      <w:numFmt w:val="bullet"/>
+      <w:lvlText w:val=""/>
+      <w:lvlJc w:val="left"/>
+      <w:pPr>
+        <w:tabs>
+          <w:tab w:val="num" w:pos="720"/>
+        </w:tabs>
+        <w:ind w:left="720" w:hanging="360"/>
+      </w:pPr>
+      <w:rPr>
+        <w:rFonts w:ascii="Symbol" w:hAnsi="Symbol" w:hint="default"/>
+        <w:sz w:val="20"/>
+      </w:rPr>
+    </w:lvl>
+    <w:lvl w:ilvl="1" w:tentative="1">
+      <w:start w:val="1"/>
+      <w:numFmt w:val="bullet"/>
+      <w:lvlText w:val=""/>
+      <w:lvlJc w:val="left"/>
+      <w:pPr>
+        <w:tabs>
+          <w:tab w:val="num" w:pos="1440"/>
+        </w:tabs>
+        <w:ind w:left="1440" w:hanging="360"/>
+      </w:pPr>
+      <w:rPr>
+        <w:rFonts w:ascii="Symbol" w:hAnsi="Symbol" w:hint="default"/>
+        <w:sz w:val="20"/>
+      </w:rPr>
+    </w:lvl>
+    <w:lvl w:ilvl="2" w:tentative="1">
+      <w:start w:val="1"/>
+      <w:numFmt w:val="bullet"/>
+      <w:lvlText w:val=""/>
+      <w:lvlJc w:val="left"/>
+      <w:pPr>
+        <w:tabs>
+          <w:tab w:val="num" w:pos="2160"/>
+        </w:tabs>
+        <w:ind w:left="2160" w:hanging="360"/>
+      </w:pPr>
+      <w:rPr>
+        <w:rFonts w:ascii="Symbol" w:hAnsi="Symbol" w:hint="default"/>
+        <w:sz w:val="20"/>
+      </w:rPr>
+    </w:lvl>
+    <w:lvl w:ilvl="3" w:tentative="1">
+      <w:start w:val="1"/>
+      <w:numFmt w:val="bullet"/>
+      <w:lvlText w:val=""/>
+      <w:lvlJc w:val="left"/>
+      <w:pPr>
+        <w:tabs>
+          <w:tab w:val="num" w:pos="2880"/>
+        </w:tabs>
+        <w:ind w:left="2880" w:hanging="360"/>
+      </w:pPr>
+      <w:rPr>
+        <w:rFonts w:ascii="Symbol" w:hAnsi="Symbol" w:hint="default"/>
+        <w:sz w:val="20"/>
+      </w:rPr>
+    </w:lvl>
+    <w:lvl w:ilvl="4" w:tentative="1">
+      <w:start w:val="1"/>
+      <w:numFmt w:val="bullet"/>
+      <w:lvlText w:val=""/>
+      <w:lvlJc w:val="left"/>
+      <w:pPr>
+        <w:tabs>
+          <w:tab w:val="num" w:pos="3600"/>
+        </w:tabs>
+        <w:ind w:left="3600" w:hanging="360"/>
+      </w:pPr>
+      <w:rPr>
+        <w:rFonts w:ascii="Symbol" w:hAnsi="Symbol" w:hint="default"/>
+        <w:sz w:val="20"/>
+      </w:rPr>
+    </w:lvl>
+    <w:lvl w:ilvl="5" w:tentative="1">
+      <w:start w:val="1"/>
+      <w:numFmt w:val="bullet"/>
+      <w:lvlText w:val=""/>
+      <w:lvlJc w:val="left"/>
+      <w:pPr>
+        <w:tabs>
+          <w:tab w:val="num" w:pos="4320"/>
+        </w:tabs>
+        <w:ind w:left="4320" w:hanging="360"/>
+      </w:pPr>
+      <w:rPr>
+        <w:rFonts w:ascii="Symbol" w:hAnsi="Symbol" w:hint="default"/>
+        <w:sz w:val="20"/>
+      </w:rPr>
+    </w:lvl>
+    <w:lvl w:ilvl="6" w:tentative="1">
+      <w:start w:val="1"/>
+      <w:numFmt w:val="bullet"/>
+      <w:lvlText w:val=""/>
+      <w:lvlJc w:val="left"/>
+      <w:pPr>
+        <w:tabs>
+          <w:tab w:val="num" w:pos="5040"/>
+        </w:tabs>
+        <w:ind w:left="5040" w:hanging="360"/>
+      </w:pPr>
+      <w:rPr>
+        <w:rFonts w:ascii="Symbol" w:hAnsi="Symbol" w:hint="default"/>
+        <w:sz w:val="20"/>
+      </w:rPr>
+    </w:lvl>
+    <w:lvl w:ilvl="7" w:tentative="1">
+      <w:start w:val="1"/>
+      <w:numFmt w:val="bullet"/>
+      <w:lvlText w:val=""/>
+      <w:lvlJc w:val="left"/>
+      <w:pPr>
+        <w:tabs>
+          <w:tab w:val="num" w:pos="5760"/>
+        </w:tabs>
+        <w:ind w:left="5760" w:hanging="360"/>
+      </w:pPr>
+      <w:rPr>
+        <w:rFonts w:ascii="Symbol" w:hAnsi="Symbol" w:hint="default"/>
+        <w:sz w:val="20"/>
+      </w:rPr>
+    </w:lvl>
+    <w:lvl w:ilvl="8" w:tentative="1">
+      <w:start w:val="1"/>
+      <w:numFmt w:val="bullet"/>
+      <w:lvlText w:val=""/>
+      <w:lvlJc w:val="left"/>
+      <w:pPr>
+        <w:tabs>
+          <w:tab w:val="num" w:pos="6480"/>
+        </w:tabs>
+        <w:ind w:left="6480" w:hanging="360"/>
+      </w:pPr>
+      <w:rPr>
+        <w:rFonts w:ascii="Symbol" w:hAnsi="Symbol" w:hint="default"/>
+        <w:sz w:val="20"/>
+      </w:rPr>
+    </w:lvl>
+  </w:abstractNum>
   <w:num w:numId="1" w16cid:durableId="1925262057">
-    <w:abstractNumId w:val="11"/>
+    <w:abstractNumId w:val="18"/>
   </w:num>
   <w:num w:numId="2" w16cid:durableId="1918321144">
-    <w:abstractNumId w:val="10"/>
+    <w:abstractNumId w:val="17"/>
   </w:num>
   <w:num w:numId="3" w16cid:durableId="1441803487">
-    <w:abstractNumId w:val="3"/>
+    <w:abstractNumId w:val="4"/>
   </w:num>
   <w:num w:numId="4" w16cid:durableId="109863514">
-    <w:abstractNumId w:val="8"/>
+    <w:abstractNumId w:val="14"/>
   </w:num>
   <w:num w:numId="5" w16cid:durableId="1725253227">
-    <w:abstractNumId w:val="4"/>
+    <w:abstractNumId w:val="7"/>
   </w:num>
   <w:num w:numId="6" w16cid:durableId="1463957427">
     <w:abstractNumId w:val="1"/>
@@ -10121,19 +13221,46 @@
     <w:abstractNumId w:val="0"/>
   </w:num>
   <w:num w:numId="8" w16cid:durableId="402489003">
-    <w:abstractNumId w:val="7"/>
+    <w:abstractNumId w:val="11"/>
   </w:num>
   <w:num w:numId="9" w16cid:durableId="1497257431">
+    <w:abstractNumId w:val="9"/>
+  </w:num>
+  <w:num w:numId="10" w16cid:durableId="1436749734">
+    <w:abstractNumId w:val="3"/>
+  </w:num>
+  <w:num w:numId="11" w16cid:durableId="1398821495">
+    <w:abstractNumId w:val="10"/>
+  </w:num>
+  <w:num w:numId="12" w16cid:durableId="1169298327">
+    <w:abstractNumId w:val="16"/>
+  </w:num>
+  <w:num w:numId="13" w16cid:durableId="1107820955">
+    <w:abstractNumId w:val="13"/>
+  </w:num>
+  <w:num w:numId="14" w16cid:durableId="237784821">
+    <w:abstractNumId w:val="6"/>
+  </w:num>
+  <w:num w:numId="15" w16cid:durableId="589435014">
+    <w:abstractNumId w:val="12"/>
+  </w:num>
+  <w:num w:numId="16" w16cid:durableId="341399366">
+    <w:abstractNumId w:val="2"/>
+  </w:num>
+  <w:num w:numId="17" w16cid:durableId="2083867402">
+    <w:abstractNumId w:val="19"/>
+  </w:num>
+  <w:num w:numId="18" w16cid:durableId="450517416">
+    <w:abstractNumId w:val="20"/>
+  </w:num>
+  <w:num w:numId="19" w16cid:durableId="1161772487">
+    <w:abstractNumId w:val="8"/>
+  </w:num>
+  <w:num w:numId="20" w16cid:durableId="240024926">
     <w:abstractNumId w:val="5"/>
   </w:num>
-  <w:num w:numId="10" w16cid:durableId="1436749734">
-    <w:abstractNumId w:val="2"/>
-  </w:num>
-  <w:num w:numId="11" w16cid:durableId="1398821495">
-    <w:abstractNumId w:val="6"/>
-  </w:num>
-  <w:num w:numId="12" w16cid:durableId="1169298327">
-    <w:abstractNumId w:val="9"/>
+  <w:num w:numId="21" w16cid:durableId="1268348862">
+    <w:abstractNumId w:val="15"/>
   </w:num>
 </w:numbering>
 </file>

</xml_diff>